<commit_message>
TFS 7854 - Data Encryption. Phase 1 feed files and staging tables
git-tfs-id: [https://tfs.omnicloud.local/tfs/cco%20program/]$/eCoaching_V2;C39740
</commit_message>
<xml_diff>
--- a/Unit Test/DB/CCO_eCoaching_Log_Scheduled_Summary_Report_UTD.docx
+++ b/Unit Test/DB/CCO_eCoaching_Log_Scheduled_Summary_Report_UTD.docx
@@ -257,7 +257,7 @@
           <w:sz w:val="18"/>
           <w:szCs w:val="18"/>
         </w:rPr>
-        <w:t>October 11, 2017</w:t>
+        <w:t>March 22, 2018</w:t>
       </w:r>
       <w:r>
         <w:rPr>
@@ -523,7 +523,11 @@
               <w:right w:val="single" w:sz="6" w:space="0" w:color="C0C0C0"/>
             </w:tcBorders>
           </w:tcPr>
-          <w:p/>
+          <w:p>
+            <w:r>
+              <w:t>03/22/2018</w:t>
+            </w:r>
+          </w:p>
         </w:tc>
         <w:tc>
           <w:tcPr>
@@ -535,7 +539,11 @@
               <w:right w:val="single" w:sz="6" w:space="0" w:color="C0C0C0"/>
             </w:tcBorders>
           </w:tcPr>
-          <w:p/>
+          <w:p>
+            <w:r>
+              <w:t>2.0</w:t>
+            </w:r>
+          </w:p>
         </w:tc>
         <w:tc>
           <w:tcPr>
@@ -547,7 +555,19 @@
               <w:right w:val="single" w:sz="6" w:space="0" w:color="C0C0C0"/>
             </w:tcBorders>
           </w:tcPr>
-          <w:p/>
+          <w:p>
+            <w:r>
+              <w:t>TFS 7854</w:t>
+            </w:r>
+            <w:r>
+              <w:t xml:space="preserve"> and 7856</w:t>
+            </w:r>
+            <w:bookmarkStart w:id="15" w:name="_GoBack"/>
+            <w:bookmarkEnd w:id="15"/>
+            <w:r>
+              <w:t xml:space="preserve"> – File encryption and use Encrypted data</w:t>
+            </w:r>
+          </w:p>
         </w:tc>
         <w:tc>
           <w:tcPr>
@@ -559,7 +579,11 @@
               <w:right w:val="single" w:sz="6" w:space="0" w:color="C0C0C0"/>
             </w:tcBorders>
           </w:tcPr>
-          <w:p/>
+          <w:p>
+            <w:r>
+              <w:t>Susmitha Palacherla</w:t>
+            </w:r>
+          </w:p>
         </w:tc>
       </w:tr>
       <w:tr>
@@ -885,7 +909,7 @@
           <w:r>
             <w:fldChar w:fldCharType="separate"/>
           </w:r>
-          <w:hyperlink w:anchor="_Toc495487017" w:history="1">
+          <w:hyperlink w:anchor="_Toc509495945" w:history="1">
             <w:r>
               <w:rPr>
                 <w:rStyle w:val="Hyperlink"/>
@@ -928,7 +952,7 @@
                 <w:noProof/>
                 <w:webHidden/>
               </w:rPr>
-              <w:instrText xml:space="preserve"> PAGEREF _Toc495487017 \h </w:instrText>
+              <w:instrText xml:space="preserve"> PAGEREF _Toc509495945 \h </w:instrText>
             </w:r>
             <w:r>
               <w:rPr>
@@ -949,6 +973,94 @@
                 <w:webHidden/>
               </w:rPr>
               <w:t>4</w:t>
+            </w:r>
+            <w:r>
+              <w:rPr>
+                <w:noProof/>
+                <w:webHidden/>
+              </w:rPr>
+              <w:fldChar w:fldCharType="end"/>
+            </w:r>
+          </w:hyperlink>
+        </w:p>
+        <w:p>
+          <w:pPr>
+            <w:pStyle w:val="TOC2"/>
+            <w:tabs>
+              <w:tab w:val="left" w:pos="880"/>
+              <w:tab w:val="right" w:leader="dot" w:pos="13670"/>
+            </w:tabs>
+            <w:rPr>
+              <w:rFonts w:asciiTheme="minorHAnsi" w:eastAsiaTheme="minorEastAsia" w:hAnsiTheme="minorHAnsi" w:cstheme="minorBidi"/>
+              <w:noProof/>
+              <w:sz w:val="22"/>
+              <w:szCs w:val="22"/>
+            </w:rPr>
+          </w:pPr>
+          <w:hyperlink w:anchor="_Toc509495946" w:history="1">
+            <w:r>
+              <w:rPr>
+                <w:rStyle w:val="Hyperlink"/>
+                <w:noProof/>
+              </w:rPr>
+              <w:t>2.0</w:t>
+            </w:r>
+            <w:r>
+              <w:rPr>
+                <w:rFonts w:asciiTheme="minorHAnsi" w:eastAsiaTheme="minorEastAsia" w:hAnsiTheme="minorHAnsi" w:cstheme="minorBidi"/>
+                <w:noProof/>
+                <w:sz w:val="22"/>
+                <w:szCs w:val="22"/>
+              </w:rPr>
+              <w:tab/>
+            </w:r>
+            <w:r>
+              <w:rPr>
+                <w:rStyle w:val="Hyperlink"/>
+                <w:noProof/>
+              </w:rPr>
+              <w:t>TFS 7854 – File encryption and use Encrypted data</w:t>
+            </w:r>
+            <w:r>
+              <w:rPr>
+                <w:noProof/>
+                <w:webHidden/>
+              </w:rPr>
+              <w:tab/>
+            </w:r>
+            <w:r>
+              <w:rPr>
+                <w:noProof/>
+                <w:webHidden/>
+              </w:rPr>
+              <w:fldChar w:fldCharType="begin"/>
+            </w:r>
+            <w:r>
+              <w:rPr>
+                <w:noProof/>
+                <w:webHidden/>
+              </w:rPr>
+              <w:instrText xml:space="preserve"> PAGEREF _Toc509495946 \h </w:instrText>
+            </w:r>
+            <w:r>
+              <w:rPr>
+                <w:noProof/>
+                <w:webHidden/>
+              </w:rPr>
+            </w:r>
+            <w:r>
+              <w:rPr>
+                <w:noProof/>
+                <w:webHidden/>
+              </w:rPr>
+              <w:fldChar w:fldCharType="separate"/>
+            </w:r>
+            <w:r>
+              <w:rPr>
+                <w:noProof/>
+                <w:webHidden/>
+              </w:rPr>
+              <w:t>5</w:t>
             </w:r>
             <w:r>
               <w:rPr>
@@ -979,10 +1091,7 @@
       </w:pPr>
     </w:p>
     <w:p/>
-    <w:p>
-      <w:bookmarkStart w:id="15" w:name="_GoBack"/>
-      <w:bookmarkEnd w:id="15"/>
-    </w:p>
+    <w:p/>
     <w:p/>
     <w:p/>
     <w:p/>
@@ -1024,14 +1133,14 @@
           <w:numId w:val="3"/>
         </w:numPr>
       </w:pPr>
-      <w:bookmarkStart w:id="16" w:name="_Toc391395339"/>
-      <w:bookmarkStart w:id="17" w:name="_Toc495487017"/>
+      <w:bookmarkStart w:id="16" w:name="_Toc509495945"/>
+      <w:bookmarkStart w:id="17" w:name="_Toc391395339"/>
       <w:r>
         <w:t>TFS 6066- Coaching Summary Reports</w:t>
       </w:r>
-      <w:bookmarkEnd w:id="17"/>
+      <w:bookmarkEnd w:id="16"/>
     </w:p>
-    <w:bookmarkEnd w:id="16"/>
+    <w:bookmarkEnd w:id="17"/>
     <w:p/>
     <w:tbl>
       <w:tblPr>
@@ -1134,13 +1243,11 @@
             <w:tcW w:w="10455" w:type="dxa"/>
           </w:tcPr>
           <w:p>
-            <w:proofErr w:type="spellStart"/>
-            <w:r>
-              <w:t>eCoaching_Dev</w:t>
-            </w:r>
-            <w:proofErr w:type="spellEnd"/>
-            <w:r>
-              <w:t xml:space="preserve"> database on </w:t>
+            <w:r>
+              <w:t>eCoaching</w:t>
+            </w:r>
+            <w:r>
+              <w:t xml:space="preserve">Dev database on </w:t>
             </w:r>
             <w:r>
               <w:t>f3420-ecldbd01</w:t>
@@ -1213,13 +1320,7 @@
           </w:p>
           <w:p>
             <w:r>
-              <w:t>Test</w:t>
-            </w:r>
-            <w:r>
-              <w:t xml:space="preserve"> - </w:t>
-            </w:r>
-            <w:r>
-              <w:t>\\f3420-ecldbt</w:t>
+              <w:t>Test - \\f3420-ecldbt</w:t>
             </w:r>
             <w:r>
               <w:t>01\data\Coaching\</w:t>
@@ -1542,16 +1643,8 @@
               <w:rPr>
                 <w:bCs/>
               </w:rPr>
-              <w:t xml:space="preserve">job with default date config </w:t>
-            </w:r>
-            <w:proofErr w:type="spellStart"/>
-            <w:r>
-              <w:rPr>
-                <w:bCs/>
-              </w:rPr>
-              <w:t>params</w:t>
-            </w:r>
-            <w:proofErr w:type="spellEnd"/>
+              <w:t>job with default date config params</w:t>
+            </w:r>
           </w:p>
           <w:p>
             <w:pPr>
@@ -1653,52 +1746,20 @@
               <w:rPr>
                 <w:bCs/>
               </w:rPr>
-              <w:t xml:space="preserve">job with </w:t>
-            </w:r>
-            <w:r>
-              <w:rPr>
-                <w:bCs/>
-              </w:rPr>
-              <w:t>custom date</w:t>
-            </w:r>
-            <w:r>
-              <w:rPr>
-                <w:bCs/>
-              </w:rPr>
-              <w:t xml:space="preserve"> config </w:t>
-            </w:r>
-            <w:proofErr w:type="spellStart"/>
-            <w:r>
-              <w:rPr>
-                <w:bCs/>
-              </w:rPr>
-              <w:t>params</w:t>
-            </w:r>
-            <w:proofErr w:type="spellEnd"/>
-          </w:p>
-          <w:p>
-            <w:pPr>
-              <w:rPr>
-                <w:bCs/>
-              </w:rPr>
-            </w:pPr>
-            <w:r>
-              <w:rPr>
-                <w:bCs/>
-              </w:rPr>
-              <w:t xml:space="preserve">(Adhoc = </w:t>
-            </w:r>
-            <w:r>
-              <w:rPr>
-                <w:bCs/>
-              </w:rPr>
-              <w:t>1</w:t>
-            </w:r>
-            <w:r>
-              <w:rPr>
-                <w:bCs/>
-              </w:rPr>
-              <w:t>)</w:t>
+              <w:t>job with custom date config params</w:t>
+            </w:r>
+          </w:p>
+          <w:p>
+            <w:pPr>
+              <w:rPr>
+                <w:bCs/>
+              </w:rPr>
+            </w:pPr>
+            <w:r>
+              <w:rPr>
+                <w:bCs/>
+              </w:rPr>
+              <w:t>(Adhoc = 1)</w:t>
             </w:r>
           </w:p>
         </w:tc>
@@ -2236,68 +2297,345 @@
           </w:p>
         </w:tc>
       </w:tr>
+    </w:tbl>
+    <w:p>
+      <w:r>
+        <w:t xml:space="preserve">      </w:t>
+      </w:r>
+    </w:p>
+    <w:p/>
+    <w:p/>
+    <w:p/>
+    <w:p/>
+    <w:p/>
+    <w:p/>
+    <w:p>
+      <w:pPr>
+        <w:pStyle w:val="Heading2"/>
+        <w:numPr>
+          <w:ilvl w:val="0"/>
+          <w:numId w:val="3"/>
+        </w:numPr>
+      </w:pPr>
+      <w:bookmarkStart w:id="18" w:name="_Toc509495946"/>
+      <w:r>
+        <w:t>TFS 7854 – File encryption and use Encrypted data</w:t>
+      </w:r>
+      <w:bookmarkEnd w:id="18"/>
+    </w:p>
+    <w:p/>
+    <w:tbl>
+      <w:tblPr>
+        <w:tblW w:w="0" w:type="auto"/>
+        <w:tblInd w:w="-612" w:type="dxa"/>
+        <w:tblBorders>
+          <w:top w:val="single" w:sz="4" w:space="0" w:color="auto"/>
+          <w:left w:val="single" w:sz="4" w:space="0" w:color="auto"/>
+          <w:bottom w:val="single" w:sz="4" w:space="0" w:color="auto"/>
+          <w:right w:val="single" w:sz="4" w:space="0" w:color="auto"/>
+          <w:insideH w:val="single" w:sz="4" w:space="0" w:color="auto"/>
+          <w:insideV w:val="single" w:sz="4" w:space="0" w:color="auto"/>
+        </w:tblBorders>
+        <w:tblLayout w:type="fixed"/>
+        <w:tblLook w:val="0000" w:firstRow="0" w:lastRow="0" w:firstColumn="0" w:lastColumn="0" w:noHBand="0" w:noVBand="0"/>
+      </w:tblPr>
+      <w:tblGrid>
+        <w:gridCol w:w="2549"/>
+        <w:gridCol w:w="10455"/>
+      </w:tblGrid>
+      <w:tr>
+        <w:trPr>
+          <w:tblHeader/>
+        </w:trPr>
+        <w:tc>
+          <w:tcPr>
+            <w:tcW w:w="2549" w:type="dxa"/>
+            <w:shd w:val="solid" w:color="auto" w:fill="000000"/>
+          </w:tcPr>
+          <w:p>
+            <w:r>
+              <w:t>Item</w:t>
+            </w:r>
+          </w:p>
+        </w:tc>
+        <w:tc>
+          <w:tcPr>
+            <w:tcW w:w="10455" w:type="dxa"/>
+            <w:shd w:val="solid" w:color="auto" w:fill="000000"/>
+          </w:tcPr>
+          <w:p>
+            <w:r>
+              <w:t>Description</w:t>
+            </w:r>
+          </w:p>
+        </w:tc>
+      </w:tr>
+      <w:tr>
+        <w:tc>
+          <w:tcPr>
+            <w:tcW w:w="2549" w:type="dxa"/>
+          </w:tcPr>
+          <w:p/>
+        </w:tc>
+        <w:tc>
+          <w:tcPr>
+            <w:tcW w:w="10455" w:type="dxa"/>
+          </w:tcPr>
+          <w:p/>
+        </w:tc>
+      </w:tr>
+      <w:tr>
+        <w:tc>
+          <w:tcPr>
+            <w:tcW w:w="2549" w:type="dxa"/>
+          </w:tcPr>
+          <w:p>
+            <w:r>
+              <w:t>Description</w:t>
+            </w:r>
+          </w:p>
+        </w:tc>
+        <w:tc>
+          <w:tcPr>
+            <w:tcW w:w="10455" w:type="dxa"/>
+          </w:tcPr>
+          <w:p>
+            <w:r>
+              <w:t xml:space="preserve">This document is used to document the test cases for the </w:t>
+            </w:r>
+            <w:r>
+              <w:t>Coaching Summary report generation</w:t>
+            </w:r>
+          </w:p>
+        </w:tc>
+      </w:tr>
+      <w:tr>
+        <w:tc>
+          <w:tcPr>
+            <w:tcW w:w="2549" w:type="dxa"/>
+          </w:tcPr>
+          <w:p>
+            <w:r>
+              <w:t>Test Environment</w:t>
+            </w:r>
+          </w:p>
+        </w:tc>
+        <w:tc>
+          <w:tcPr>
+            <w:tcW w:w="10455" w:type="dxa"/>
+          </w:tcPr>
+          <w:p>
+            <w:r>
+              <w:t>eCoaching</w:t>
+            </w:r>
+            <w:r>
+              <w:t xml:space="preserve">Dev database on f3420-ecldbd01 </w:t>
+            </w:r>
+          </w:p>
+        </w:tc>
+      </w:tr>
+      <w:tr>
+        <w:trPr>
+          <w:trHeight w:val="467"/>
+        </w:trPr>
+        <w:tc>
+          <w:tcPr>
+            <w:tcW w:w="2549" w:type="dxa"/>
+          </w:tcPr>
+          <w:p>
+            <w:r>
+              <w:t>SSIS Package</w:t>
+            </w:r>
+          </w:p>
+        </w:tc>
+        <w:tc>
+          <w:tcPr>
+            <w:tcW w:w="10455" w:type="dxa"/>
+          </w:tcPr>
+          <w:p>
+            <w:r>
+              <w:t xml:space="preserve">Package - </w:t>
+            </w:r>
+            <w:r>
+              <w:t>CoachingSummaryReport.dtsx</w:t>
+            </w:r>
+          </w:p>
+          <w:p/>
+        </w:tc>
+      </w:tr>
+      <w:tr>
+        <w:tc>
+          <w:tcPr>
+            <w:tcW w:w="2549" w:type="dxa"/>
+          </w:tcPr>
+          <w:p>
+            <w:r>
+              <w:t xml:space="preserve">Output </w:t>
+            </w:r>
+            <w:r>
+              <w:t>File Staging directories</w:t>
+            </w:r>
+          </w:p>
+        </w:tc>
+        <w:tc>
+          <w:tcPr>
+            <w:tcW w:w="10455" w:type="dxa"/>
+          </w:tcPr>
+          <w:p>
+            <w:r>
+              <w:t xml:space="preserve">Dev - </w:t>
+            </w:r>
+            <w:hyperlink r:id="rId9" w:history="1">
+              <w:r>
+                <w:rPr>
+                  <w:rStyle w:val="Hyperlink"/>
+                </w:rPr>
+                <w:t>\\f3420-ecldbd01\data\Coaching\Reports\</w:t>
+              </w:r>
+            </w:hyperlink>
+          </w:p>
+          <w:p/>
+        </w:tc>
+      </w:tr>
+      <w:tr>
+        <w:tc>
+          <w:tcPr>
+            <w:tcW w:w="2549" w:type="dxa"/>
+          </w:tcPr>
+          <w:p>
+            <w:r>
+              <w:t>Source Files</w:t>
+            </w:r>
+          </w:p>
+        </w:tc>
+        <w:tc>
+          <w:tcPr>
+            <w:tcW w:w="10455" w:type="dxa"/>
+          </w:tcPr>
+          <w:p>
+            <w:r>
+              <w:t>NA</w:t>
+            </w:r>
+          </w:p>
+        </w:tc>
+      </w:tr>
+    </w:tbl>
+    <w:p/>
+    <w:tbl>
+      <w:tblPr>
+        <w:tblW w:w="13500" w:type="dxa"/>
+        <w:tblInd w:w="-612" w:type="dxa"/>
+        <w:tblBorders>
+          <w:top w:val="double" w:sz="4" w:space="0" w:color="auto"/>
+          <w:left w:val="double" w:sz="4" w:space="0" w:color="auto"/>
+          <w:bottom w:val="double" w:sz="4" w:space="0" w:color="auto"/>
+          <w:right w:val="double" w:sz="4" w:space="0" w:color="auto"/>
+          <w:insideH w:val="single" w:sz="6" w:space="0" w:color="auto"/>
+          <w:insideV w:val="single" w:sz="6" w:space="0" w:color="auto"/>
+        </w:tblBorders>
+        <w:tblLayout w:type="fixed"/>
+        <w:tblLook w:val="0000" w:firstRow="0" w:lastRow="0" w:firstColumn="0" w:lastColumn="0" w:noHBand="0" w:noVBand="0"/>
+      </w:tblPr>
+      <w:tblGrid>
+        <w:gridCol w:w="900"/>
+        <w:gridCol w:w="3960"/>
+        <w:gridCol w:w="4500"/>
+        <w:gridCol w:w="1260"/>
+        <w:gridCol w:w="2880"/>
+      </w:tblGrid>
       <w:tr>
         <w:trPr>
           <w:cantSplit/>
+          <w:tblHeader/>
         </w:trPr>
         <w:tc>
           <w:tcPr>
             <w:tcW w:w="900" w:type="dxa"/>
-          </w:tcPr>
-          <w:p>
-            <w:pPr>
-              <w:rPr>
-                <w:bCs/>
-              </w:rPr>
-            </w:pPr>
-            <w:r>
-              <w:rPr>
-                <w:bCs/>
-              </w:rPr>
-              <w:t>1.9</w:t>
+            <w:shd w:val="clear" w:color="auto" w:fill="A6A6A6"/>
+          </w:tcPr>
+          <w:p>
+            <w:pPr>
+              <w:rPr>
+                <w:i/>
+              </w:rPr>
+            </w:pPr>
+            <w:r>
+              <w:t>TEST#</w:t>
             </w:r>
           </w:p>
         </w:tc>
         <w:tc>
           <w:tcPr>
             <w:tcW w:w="3960" w:type="dxa"/>
-          </w:tcPr>
-          <w:p>
-            <w:pPr>
-              <w:rPr>
-                <w:noProof/>
-              </w:rPr>
-            </w:pPr>
+            <w:shd w:val="clear" w:color="auto" w:fill="A6A6A6"/>
+          </w:tcPr>
+          <w:p>
+            <w:pPr>
+              <w:rPr>
+                <w:i/>
+              </w:rPr>
+            </w:pPr>
+            <w:r>
+              <w:t>ACTION</w:t>
+            </w:r>
           </w:p>
         </w:tc>
         <w:tc>
           <w:tcPr>
             <w:tcW w:w="4500" w:type="dxa"/>
-          </w:tcPr>
-          <w:p>
-            <w:pPr>
-              <w:rPr>
-                <w:bCs/>
-              </w:rPr>
-            </w:pPr>
+            <w:shd w:val="clear" w:color="auto" w:fill="A6A6A6"/>
+          </w:tcPr>
+          <w:p>
+            <w:pPr>
+              <w:rPr>
+                <w:i/>
+              </w:rPr>
+            </w:pPr>
+            <w:r>
+              <w:t xml:space="preserve">EXPECTED RESULTS </w:t>
+            </w:r>
           </w:p>
         </w:tc>
         <w:tc>
           <w:tcPr>
             <w:tcW w:w="1260" w:type="dxa"/>
-          </w:tcPr>
-          <w:p/>
+            <w:shd w:val="clear" w:color="auto" w:fill="A6A6A6"/>
+          </w:tcPr>
+          <w:p>
+            <w:pPr>
+              <w:rPr>
+                <w:i/>
+              </w:rPr>
+            </w:pPr>
+            <w:r>
+              <w:t>RESULTS</w:t>
+            </w:r>
+          </w:p>
+          <w:p>
+            <w:pPr>
+              <w:rPr>
+                <w:i/>
+              </w:rPr>
+            </w:pPr>
+            <w:r>
+              <w:t>P/F/I</w:t>
+            </w:r>
+          </w:p>
         </w:tc>
         <w:tc>
           <w:tcPr>
             <w:tcW w:w="2880" w:type="dxa"/>
-          </w:tcPr>
-          <w:p>
-            <w:pPr>
-              <w:rPr>
-                <w:bCs/>
-              </w:rPr>
-            </w:pPr>
+            <w:shd w:val="clear" w:color="auto" w:fill="A6A6A6"/>
+          </w:tcPr>
+          <w:p>
+            <w:pPr>
+              <w:rPr>
+                <w:i/>
+              </w:rPr>
+            </w:pPr>
+            <w:r>
+              <w:t>COMMENTS</w:t>
+            </w:r>
           </w:p>
         </w:tc>
       </w:tr>
@@ -2312,14 +2650,20 @@
           <w:p>
             <w:pPr>
               <w:rPr>
-                <w:bCs/>
-              </w:rPr>
-            </w:pPr>
-            <w:r>
-              <w:rPr>
-                <w:bCs/>
-              </w:rPr>
-              <w:t>1.10</w:t>
+                <w:i/>
+              </w:rPr>
+            </w:pPr>
+            <w:r>
+              <w:rPr>
+                <w:bCs/>
+              </w:rPr>
+              <w:t>2.</w:t>
+            </w:r>
+            <w:r>
+              <w:rPr>
+                <w:bCs/>
+              </w:rPr>
+              <w:t>1</w:t>
             </w:r>
           </w:p>
         </w:tc>
@@ -2330,9 +2674,21 @@
           <w:p>
             <w:pPr>
               <w:rPr>
+                <w:bCs/>
+              </w:rPr>
+            </w:pPr>
+            <w:r>
+              <w:rPr>
+                <w:bCs/>
+              </w:rPr>
+              <w:t xml:space="preserve">Run sql agent Job </w:t>
+            </w:r>
+            <w:r>
+              <w:rPr>
                 <w:noProof/>
               </w:rPr>
-            </w:pPr>
+              <w:t xml:space="preserve"> </w:t>
+            </w:r>
           </w:p>
         </w:tc>
         <w:tc>
@@ -2345,13 +2701,37 @@
                 <w:bCs/>
               </w:rPr>
             </w:pPr>
+            <w:r>
+              <w:rPr>
+                <w:bCs/>
+              </w:rPr>
+              <w:t xml:space="preserve">Job should run successfully and </w:t>
+            </w:r>
+            <w:r>
+              <w:rPr>
+                <w:bCs/>
+              </w:rPr>
+              <w:t>generate 5 Reports</w:t>
+            </w:r>
           </w:p>
         </w:tc>
         <w:tc>
           <w:tcPr>
             <w:tcW w:w="1260" w:type="dxa"/>
           </w:tcPr>
-          <w:p/>
+          <w:p>
+            <w:pPr>
+              <w:rPr>
+                <w:bCs/>
+              </w:rPr>
+            </w:pPr>
+            <w:r>
+              <w:rPr>
+                <w:bCs/>
+              </w:rPr>
+              <w:t>P</w:t>
+            </w:r>
+          </w:p>
         </w:tc>
         <w:tc>
           <w:tcPr>
@@ -2363,6 +2743,12 @@
                 <w:bCs/>
               </w:rPr>
             </w:pPr>
+            <w:r>
+              <w:rPr>
+                <w:bCs/>
+              </w:rPr>
+              <w:t>Ran on 12/12/2017</w:t>
+            </w:r>
           </w:p>
         </w:tc>
       </w:tr>
@@ -2377,14 +2763,20 @@
           <w:p>
             <w:pPr>
               <w:rPr>
-                <w:bCs/>
-              </w:rPr>
-            </w:pPr>
-            <w:r>
-              <w:rPr>
-                <w:bCs/>
-              </w:rPr>
-              <w:t>1.11</w:t>
+                <w:i/>
+              </w:rPr>
+            </w:pPr>
+            <w:r>
+              <w:rPr>
+                <w:bCs/>
+              </w:rPr>
+              <w:t>2.</w:t>
+            </w:r>
+            <w:r>
+              <w:rPr>
+                <w:bCs/>
+              </w:rPr>
+              <w:t>2</w:t>
             </w:r>
           </w:p>
         </w:tc>
@@ -2395,9 +2787,34 @@
           <w:p>
             <w:pPr>
               <w:rPr>
-                <w:noProof/>
-              </w:rPr>
-            </w:pPr>
+                <w:bCs/>
+              </w:rPr>
+            </w:pPr>
+            <w:r>
+              <w:rPr>
+                <w:bCs/>
+              </w:rPr>
+              <w:t xml:space="preserve">Run </w:t>
+            </w:r>
+            <w:r>
+              <w:rPr>
+                <w:bCs/>
+              </w:rPr>
+              <w:t>job with default date config params</w:t>
+            </w:r>
+          </w:p>
+          <w:p>
+            <w:pPr>
+              <w:rPr>
+                <w:bCs/>
+              </w:rPr>
+            </w:pPr>
+            <w:r>
+              <w:rPr>
+                <w:bCs/>
+              </w:rPr>
+              <w:t>(Adhoc = 0)</w:t>
+            </w:r>
           </w:p>
         </w:tc>
         <w:tc>
@@ -2410,13 +2827,26 @@
                 <w:bCs/>
               </w:rPr>
             </w:pPr>
+            <w:r>
+              <w:rPr>
+                <w:bCs/>
+              </w:rPr>
+              <w:t xml:space="preserve">Reports should be generated for previous calendar month </w:t>
+            </w:r>
           </w:p>
         </w:tc>
         <w:tc>
           <w:tcPr>
             <w:tcW w:w="1260" w:type="dxa"/>
           </w:tcPr>
-          <w:p/>
+          <w:p>
+            <w:r>
+              <w:rPr>
+                <w:bCs/>
+              </w:rPr>
+              <w:t>P</w:t>
+            </w:r>
+          </w:p>
         </w:tc>
         <w:tc>
           <w:tcPr>
@@ -2428,6 +2858,12 @@
                 <w:bCs/>
               </w:rPr>
             </w:pPr>
+            <w:r>
+              <w:rPr>
+                <w:bCs/>
+              </w:rPr>
+              <w:t>Reports generated for November 2017</w:t>
+            </w:r>
           </w:p>
         </w:tc>
       </w:tr>
@@ -2449,7 +2885,13 @@
               <w:rPr>
                 <w:bCs/>
               </w:rPr>
-              <w:t>1.12</w:t>
+              <w:t>2.</w:t>
+            </w:r>
+            <w:r>
+              <w:rPr>
+                <w:bCs/>
+              </w:rPr>
+              <w:t>3</w:t>
             </w:r>
           </w:p>
         </w:tc>
@@ -2463,6 +2905,25 @@
                 <w:noProof/>
               </w:rPr>
             </w:pPr>
+            <w:r>
+              <w:rPr>
+                <w:noProof/>
+              </w:rPr>
+              <w:t>Force failure in Quality module</w:t>
+            </w:r>
+          </w:p>
+          <w:p>
+            <w:pPr>
+              <w:rPr>
+                <w:bCs/>
+              </w:rPr>
+            </w:pPr>
+            <w:r>
+              <w:rPr>
+                <w:noProof/>
+              </w:rPr>
+              <w:t>Repeat test for 1 or 2 more Modules</w:t>
+            </w:r>
           </w:p>
         </w:tc>
         <w:tc>
@@ -2475,13 +2936,39 @@
                 <w:bCs/>
               </w:rPr>
             </w:pPr>
+            <w:r>
+              <w:rPr>
+                <w:bCs/>
+              </w:rPr>
+              <w:t>Should receive failure notification indicating job failed during Quality Report.</w:t>
+            </w:r>
+          </w:p>
+          <w:p>
+            <w:pPr>
+              <w:rPr>
+                <w:bCs/>
+              </w:rPr>
+            </w:pPr>
+            <w:r>
+              <w:rPr>
+                <w:bCs/>
+              </w:rPr>
+              <w:t xml:space="preserve">Failure notification should indicate correct Module </w:t>
+            </w:r>
           </w:p>
         </w:tc>
         <w:tc>
           <w:tcPr>
             <w:tcW w:w="1260" w:type="dxa"/>
           </w:tcPr>
-          <w:p/>
+          <w:p>
+            <w:r>
+              <w:rPr>
+                <w:bCs/>
+              </w:rPr>
+              <w:t>P</w:t>
+            </w:r>
+          </w:p>
         </w:tc>
         <w:tc>
           <w:tcPr>
@@ -2514,7 +3001,13 @@
               <w:rPr>
                 <w:bCs/>
               </w:rPr>
-              <w:t>1.13</w:t>
+              <w:t>2.</w:t>
+            </w:r>
+            <w:r>
+              <w:rPr>
+                <w:bCs/>
+              </w:rPr>
+              <w:t xml:space="preserve">4 </w:t>
             </w:r>
           </w:p>
         </w:tc>
@@ -2528,6 +3021,12 @@
                 <w:noProof/>
               </w:rPr>
             </w:pPr>
+            <w:r>
+              <w:rPr>
+                <w:noProof/>
+              </w:rPr>
+              <w:t>Completion Notification</w:t>
+            </w:r>
           </w:p>
         </w:tc>
         <w:tc>
@@ -2540,13 +3039,458 @@
                 <w:bCs/>
               </w:rPr>
             </w:pPr>
+            <w:r>
+              <w:rPr>
+                <w:bCs/>
+              </w:rPr>
+              <w:t>Email should show Month Name, YYY in subject and Show report location in message body</w:t>
+            </w:r>
+          </w:p>
+          <w:p>
+            <w:pPr>
+              <w:rPr>
+                <w:bCs/>
+              </w:rPr>
+            </w:pPr>
+            <w:r>
+              <w:rPr>
+                <w:bCs/>
+              </w:rPr>
+              <w:t>Correctly formatted</w:t>
+            </w:r>
           </w:p>
         </w:tc>
         <w:tc>
           <w:tcPr>
             <w:tcW w:w="1260" w:type="dxa"/>
           </w:tcPr>
-          <w:p/>
+          <w:p>
+            <w:r>
+              <w:rPr>
+                <w:bCs/>
+              </w:rPr>
+              <w:t>P</w:t>
+            </w:r>
+          </w:p>
+        </w:tc>
+        <w:tc>
+          <w:tcPr>
+            <w:tcW w:w="2880" w:type="dxa"/>
+          </w:tcPr>
+          <w:p>
+            <w:pPr>
+              <w:rPr>
+                <w:bCs/>
+              </w:rPr>
+            </w:pPr>
+          </w:p>
+        </w:tc>
+      </w:tr>
+      <w:tr>
+        <w:trPr>
+          <w:cantSplit/>
+        </w:trPr>
+        <w:tc>
+          <w:tcPr>
+            <w:tcW w:w="900" w:type="dxa"/>
+          </w:tcPr>
+          <w:p>
+            <w:pPr>
+              <w:rPr>
+                <w:bCs/>
+              </w:rPr>
+            </w:pPr>
+            <w:r>
+              <w:rPr>
+                <w:bCs/>
+              </w:rPr>
+              <w:t>2.</w:t>
+            </w:r>
+            <w:r>
+              <w:rPr>
+                <w:bCs/>
+              </w:rPr>
+              <w:t>5</w:t>
+            </w:r>
+          </w:p>
+        </w:tc>
+        <w:tc>
+          <w:tcPr>
+            <w:tcW w:w="3960" w:type="dxa"/>
+          </w:tcPr>
+          <w:p>
+            <w:pPr>
+              <w:rPr>
+                <w:noProof/>
+              </w:rPr>
+            </w:pPr>
+            <w:r>
+              <w:rPr>
+                <w:noProof/>
+              </w:rPr>
+              <w:t>Check data within each Module report</w:t>
+            </w:r>
+            <w:r>
+              <w:rPr>
+                <w:noProof/>
+              </w:rPr>
+              <w:t xml:space="preserve"> </w:t>
+            </w:r>
+          </w:p>
+          <w:p>
+            <w:pPr>
+              <w:rPr>
+                <w:noProof/>
+              </w:rPr>
+            </w:pPr>
+            <w:r>
+              <w:rPr>
+                <w:noProof/>
+              </w:rPr>
+              <w:t>Check Form names</w:t>
+            </w:r>
+          </w:p>
+          <w:p>
+            <w:pPr>
+              <w:rPr>
+                <w:noProof/>
+              </w:rPr>
+            </w:pPr>
+            <w:r>
+              <w:rPr>
+                <w:noProof/>
+              </w:rPr>
+              <w:t>Check Name values</w:t>
+            </w:r>
+          </w:p>
+        </w:tc>
+        <w:tc>
+          <w:tcPr>
+            <w:tcW w:w="4500" w:type="dxa"/>
+          </w:tcPr>
+          <w:p>
+            <w:pPr>
+              <w:rPr>
+                <w:bCs/>
+              </w:rPr>
+            </w:pPr>
+            <w:r>
+              <w:rPr>
+                <w:bCs/>
+              </w:rPr>
+              <w:t>Should match sql from backend</w:t>
+            </w:r>
+          </w:p>
+          <w:p>
+            <w:pPr>
+              <w:rPr>
+                <w:bCs/>
+              </w:rPr>
+            </w:pPr>
+            <w:r>
+              <w:rPr>
+                <w:bCs/>
+              </w:rPr>
+              <w:t>For Module, date range and no inactive logs</w:t>
+            </w:r>
+          </w:p>
+          <w:p>
+            <w:pPr>
+              <w:rPr>
+                <w:noProof/>
+              </w:rPr>
+            </w:pPr>
+            <w:r>
+              <w:rPr>
+                <w:noProof/>
+              </w:rPr>
+              <w:t>Formnames should use empID</w:t>
+            </w:r>
+          </w:p>
+          <w:p>
+            <w:pPr>
+              <w:rPr>
+                <w:noProof/>
+              </w:rPr>
+            </w:pPr>
+            <w:r>
+              <w:rPr>
+                <w:noProof/>
+              </w:rPr>
+              <w:t>Emp, Sup andMgr Names should show correct decrypted values.</w:t>
+            </w:r>
+          </w:p>
+          <w:p>
+            <w:pPr>
+              <w:rPr>
+                <w:bCs/>
+              </w:rPr>
+            </w:pPr>
+          </w:p>
+        </w:tc>
+        <w:tc>
+          <w:tcPr>
+            <w:tcW w:w="1260" w:type="dxa"/>
+          </w:tcPr>
+          <w:p>
+            <w:r>
+              <w:rPr>
+                <w:bCs/>
+              </w:rPr>
+              <w:t>P</w:t>
+            </w:r>
+          </w:p>
+        </w:tc>
+        <w:tc>
+          <w:tcPr>
+            <w:tcW w:w="2880" w:type="dxa"/>
+          </w:tcPr>
+          <w:p>
+            <w:pPr>
+              <w:rPr>
+                <w:bCs/>
+              </w:rPr>
+            </w:pPr>
+          </w:p>
+        </w:tc>
+      </w:tr>
+      <w:tr>
+        <w:trPr>
+          <w:cantSplit/>
+        </w:trPr>
+        <w:tc>
+          <w:tcPr>
+            <w:tcW w:w="900" w:type="dxa"/>
+          </w:tcPr>
+          <w:p>
+            <w:pPr>
+              <w:rPr>
+                <w:bCs/>
+              </w:rPr>
+            </w:pPr>
+            <w:r>
+              <w:rPr>
+                <w:bCs/>
+              </w:rPr>
+              <w:t>2.6</w:t>
+            </w:r>
+          </w:p>
+        </w:tc>
+        <w:tc>
+          <w:tcPr>
+            <w:tcW w:w="3960" w:type="dxa"/>
+          </w:tcPr>
+          <w:p>
+            <w:pPr>
+              <w:rPr>
+                <w:noProof/>
+              </w:rPr>
+            </w:pPr>
+            <w:r>
+              <w:rPr>
+                <w:noProof/>
+              </w:rPr>
+              <w:t>Verify reports are encrypted</w:t>
+            </w:r>
+          </w:p>
+        </w:tc>
+        <w:tc>
+          <w:tcPr>
+            <w:tcW w:w="4500" w:type="dxa"/>
+          </w:tcPr>
+          <w:p>
+            <w:pPr>
+              <w:rPr>
+                <w:bCs/>
+              </w:rPr>
+            </w:pPr>
+            <w:r>
+              <w:rPr>
+                <w:bCs/>
+              </w:rPr>
+              <w:t>Reports should save in Encrypted form to Reports folder</w:t>
+            </w:r>
+          </w:p>
+        </w:tc>
+        <w:tc>
+          <w:tcPr>
+            <w:tcW w:w="1260" w:type="dxa"/>
+          </w:tcPr>
+          <w:p>
+            <w:r>
+              <w:rPr>
+                <w:bCs/>
+              </w:rPr>
+              <w:t>P</w:t>
+            </w:r>
+          </w:p>
+        </w:tc>
+        <w:tc>
+          <w:tcPr>
+            <w:tcW w:w="2880" w:type="dxa"/>
+          </w:tcPr>
+          <w:p>
+            <w:pPr>
+              <w:rPr>
+                <w:bCs/>
+              </w:rPr>
+            </w:pPr>
+          </w:p>
+        </w:tc>
+      </w:tr>
+      <w:tr>
+        <w:trPr>
+          <w:cantSplit/>
+        </w:trPr>
+        <w:tc>
+          <w:tcPr>
+            <w:tcW w:w="900" w:type="dxa"/>
+          </w:tcPr>
+          <w:p>
+            <w:pPr>
+              <w:rPr>
+                <w:bCs/>
+              </w:rPr>
+            </w:pPr>
+            <w:r>
+              <w:rPr>
+                <w:bCs/>
+              </w:rPr>
+              <w:t>2.7</w:t>
+            </w:r>
+          </w:p>
+        </w:tc>
+        <w:tc>
+          <w:tcPr>
+            <w:tcW w:w="3960" w:type="dxa"/>
+          </w:tcPr>
+          <w:p>
+            <w:pPr>
+              <w:rPr>
+                <w:noProof/>
+              </w:rPr>
+            </w:pPr>
+            <w:r>
+              <w:rPr>
+                <w:noProof/>
+              </w:rPr>
+              <w:t>Verify a copy of encrypted report is backed up</w:t>
+            </w:r>
+          </w:p>
+        </w:tc>
+        <w:tc>
+          <w:tcPr>
+            <w:tcW w:w="4500" w:type="dxa"/>
+          </w:tcPr>
+          <w:p>
+            <w:pPr>
+              <w:rPr>
+                <w:bCs/>
+              </w:rPr>
+            </w:pPr>
+            <w:r>
+              <w:rPr>
+                <w:bCs/>
+              </w:rPr>
+              <w:t>Check for a copy of encrypted reports to be available in backup folder.</w:t>
+            </w:r>
+          </w:p>
+        </w:tc>
+        <w:tc>
+          <w:tcPr>
+            <w:tcW w:w="1260" w:type="dxa"/>
+          </w:tcPr>
+          <w:p>
+            <w:r>
+              <w:rPr>
+                <w:bCs/>
+              </w:rPr>
+              <w:t>P</w:t>
+            </w:r>
+          </w:p>
+        </w:tc>
+        <w:tc>
+          <w:tcPr>
+            <w:tcW w:w="2880" w:type="dxa"/>
+          </w:tcPr>
+          <w:p>
+            <w:pPr>
+              <w:rPr>
+                <w:bCs/>
+              </w:rPr>
+            </w:pPr>
+          </w:p>
+        </w:tc>
+      </w:tr>
+      <w:tr>
+        <w:trPr>
+          <w:cantSplit/>
+        </w:trPr>
+        <w:tc>
+          <w:tcPr>
+            <w:tcW w:w="900" w:type="dxa"/>
+          </w:tcPr>
+          <w:p>
+            <w:pPr>
+              <w:rPr>
+                <w:bCs/>
+              </w:rPr>
+            </w:pPr>
+            <w:r>
+              <w:rPr>
+                <w:bCs/>
+              </w:rPr>
+              <w:t>2.8</w:t>
+            </w:r>
+          </w:p>
+        </w:tc>
+        <w:tc>
+          <w:tcPr>
+            <w:tcW w:w="3960" w:type="dxa"/>
+          </w:tcPr>
+          <w:p>
+            <w:pPr>
+              <w:rPr>
+                <w:noProof/>
+              </w:rPr>
+            </w:pPr>
+            <w:r>
+              <w:rPr>
+                <w:noProof/>
+              </w:rPr>
+              <w:t>Verify report Decryption</w:t>
+            </w:r>
+          </w:p>
+        </w:tc>
+        <w:tc>
+          <w:tcPr>
+            <w:tcW w:w="4500" w:type="dxa"/>
+          </w:tcPr>
+          <w:p>
+            <w:pPr>
+              <w:rPr>
+                <w:bCs/>
+              </w:rPr>
+            </w:pPr>
+            <w:r>
+              <w:rPr>
+                <w:bCs/>
+              </w:rPr>
+              <w:t>Reports should decrypt correctly</w:t>
+            </w:r>
+          </w:p>
+        </w:tc>
+        <w:tc>
+          <w:tcPr>
+            <w:tcW w:w="1260" w:type="dxa"/>
+          </w:tcPr>
+          <w:p>
+            <w:pPr>
+              <w:rPr>
+                <w:bCs/>
+              </w:rPr>
+            </w:pPr>
+          </w:p>
         </w:tc>
         <w:tc>
           <w:tcPr>
@@ -2562,14 +3506,6 @@
         </w:tc>
       </w:tr>
     </w:tbl>
-    <w:p>
-      <w:r>
-        <w:lastRenderedPageBreak/>
-        <w:t xml:space="preserve">      </w:t>
-      </w:r>
-    </w:p>
-    <w:p/>
-    <w:p/>
     <w:p/>
     <w:p/>
     <w:p/>
@@ -2582,9 +3518,9 @@
     <w:p/>
     <w:p/>
     <w:sectPr>
-      <w:headerReference w:type="default" r:id="rId9"/>
-      <w:footerReference w:type="default" r:id="rId10"/>
-      <w:footerReference w:type="first" r:id="rId11"/>
+      <w:headerReference w:type="default" r:id="rId10"/>
+      <w:footerReference w:type="default" r:id="rId11"/>
+      <w:footerReference w:type="first" r:id="rId12"/>
       <w:pgSz w:w="15840" w:h="12240" w:orient="landscape" w:code="1"/>
       <w:pgMar w:top="720" w:right="1080" w:bottom="720" w:left="1080" w:header="720" w:footer="720" w:gutter="0"/>
       <w:cols w:space="720"/>
@@ -2784,7 +3720,7 @@
         <w:sz w:val="18"/>
         <w:szCs w:val="18"/>
       </w:rPr>
-      <w:t>5</w:t>
+      <w:t>6</w:t>
     </w:r>
     <w:r>
       <w:rPr>
@@ -3474,7 +4410,7 @@
   <w:abstractNum w:abstractNumId="5" w15:restartNumberingAfterBreak="0">
     <w:nsid w:val="4FEC5AF7"/>
     <w:multiLevelType w:val="hybridMultilevel"/>
-    <w:tmpl w:val="0D1E9E4C"/>
+    <w:tmpl w:val="3D22A4C0"/>
     <w:lvl w:ilvl="0" w:tplc="2D8015DA">
       <w:start w:val="1"/>
       <w:numFmt w:val="decimal"/>
@@ -5080,7 +6016,7 @@
 </file>
 
 <file path=customXml/itemProps1.xml><?xml version="1.0" encoding="utf-8"?>
-<ds:datastoreItem xmlns:ds="http://schemas.openxmlformats.org/officeDocument/2006/customXml" ds:itemID="{C6FDF579-01E5-40EB-8DB3-61F1ACDF64E2}">
+<ds:datastoreItem xmlns:ds="http://schemas.openxmlformats.org/officeDocument/2006/customXml" ds:itemID="{0AB63B16-7859-49D5-A40E-5CB99C97268B}">
   <ds:schemaRefs>
     <ds:schemaRef ds:uri="http://schemas.openxmlformats.org/officeDocument/2006/bibliography"/>
   </ds:schemaRefs>

</xml_diff>

<commit_message>
TFS 13333 - Reporting updates for Quality Now
git-tfs-id: [https://tfs.omnicloud.local/tfs/cco%20program/]$/eCoaching_V2;C42023
</commit_message>
<xml_diff>
--- a/Unit Test/DB/CCO_eCoaching_Log_Scheduled_Summary_Report_UTD.docx
+++ b/Unit Test/DB/CCO_eCoaching_Log_Scheduled_Summary_Report_UTD.docx
@@ -257,7 +257,7 @@
           <w:sz w:val="18"/>
           <w:szCs w:val="18"/>
         </w:rPr>
-        <w:t>April 4, 2018</w:t>
+        <w:t>April 3, 2019</w:t>
       </w:r>
       <w:r>
         <w:rPr>
@@ -661,7 +661,11 @@
               <w:right w:val="single" w:sz="6" w:space="0" w:color="C0C0C0"/>
             </w:tcBorders>
           </w:tcPr>
-          <w:p/>
+          <w:p>
+            <w:r>
+              <w:t>4/2/2019</w:t>
+            </w:r>
+          </w:p>
         </w:tc>
         <w:tc>
           <w:tcPr>
@@ -673,7 +677,21 @@
               <w:right w:val="single" w:sz="6" w:space="0" w:color="C0C0C0"/>
             </w:tcBorders>
           </w:tcPr>
-          <w:p/>
+          <w:p>
+            <w:r>
+              <w:t>4.</w:t>
+            </w:r>
+            <w:ins w:id="15" w:author="Palacherla, Susmitha C (NONUS)" w:date="2019-04-03T12:45:00Z">
+              <w:r>
+                <w:t>0</w:t>
+              </w:r>
+            </w:ins>
+            <w:del w:id="16" w:author="Palacherla, Susmitha C (NONUS)" w:date="2019-04-03T12:45:00Z">
+              <w:r>
+                <w:delText>0</w:delText>
+              </w:r>
+            </w:del>
+          </w:p>
         </w:tc>
         <w:tc>
           <w:tcPr>
@@ -685,7 +703,11 @@
               <w:right w:val="single" w:sz="6" w:space="0" w:color="C0C0C0"/>
             </w:tcBorders>
           </w:tcPr>
-          <w:p/>
+          <w:p>
+            <w:r>
+              <w:t>TFS 13333- Reporting updates to support Quality Now</w:t>
+            </w:r>
+          </w:p>
         </w:tc>
         <w:tc>
           <w:tcPr>
@@ -697,7 +719,11 @@
               <w:right w:val="single" w:sz="6" w:space="0" w:color="C0C0C0"/>
             </w:tcBorders>
           </w:tcPr>
-          <w:p/>
+          <w:p>
+            <w:r>
+              <w:t>Susmitha Palacherla</w:t>
+            </w:r>
+          </w:p>
         </w:tc>
       </w:tr>
       <w:tr>
@@ -908,6 +934,7 @@
               <w:tab w:val="right" w:leader="dot" w:pos="13670"/>
             </w:tabs>
             <w:rPr>
+              <w:ins w:id="17" w:author="Palacherla, Susmitha C (NONUS)" w:date="2019-04-03T12:50:00Z"/>
               <w:rFonts w:asciiTheme="minorHAnsi" w:eastAsiaTheme="minorEastAsia" w:hAnsiTheme="minorHAnsi" w:cstheme="minorBidi"/>
               <w:noProof/>
               <w:sz w:val="22"/>
@@ -923,7 +950,47 @@
           <w:r>
             <w:fldChar w:fldCharType="separate"/>
           </w:r>
-          <w:hyperlink w:anchor="_Toc510618271" w:history="1">
+          <w:ins w:id="18" w:author="Palacherla, Susmitha C (NONUS)" w:date="2019-04-03T12:50:00Z">
+            <w:r>
+              <w:rPr>
+                <w:rStyle w:val="Hyperlink"/>
+                <w:noProof/>
+              </w:rPr>
+              <w:fldChar w:fldCharType="begin"/>
+            </w:r>
+            <w:r>
+              <w:rPr>
+                <w:rStyle w:val="Hyperlink"/>
+                <w:noProof/>
+              </w:rPr>
+              <w:instrText xml:space="preserve"> </w:instrText>
+            </w:r>
+            <w:r>
+              <w:rPr>
+                <w:noProof/>
+              </w:rPr>
+              <w:instrText>HYPERLINK \l "_Toc5188218"</w:instrText>
+            </w:r>
+            <w:r>
+              <w:rPr>
+                <w:rStyle w:val="Hyperlink"/>
+                <w:noProof/>
+              </w:rPr>
+              <w:instrText xml:space="preserve"> </w:instrText>
+            </w:r>
+            <w:r>
+              <w:rPr>
+                <w:rStyle w:val="Hyperlink"/>
+                <w:noProof/>
+              </w:rPr>
+            </w:r>
+            <w:r>
+              <w:rPr>
+                <w:rStyle w:val="Hyperlink"/>
+                <w:noProof/>
+              </w:rPr>
+              <w:fldChar w:fldCharType="separate"/>
+            </w:r>
             <w:r>
               <w:rPr>
                 <w:rStyle w:val="Hyperlink"/>
@@ -966,7 +1033,7 @@
                 <w:noProof/>
                 <w:webHidden/>
               </w:rPr>
-              <w:instrText xml:space="preserve"> PAGEREF _Toc510618271 \h </w:instrText>
+              <w:instrText xml:space="preserve"> PAGEREF _Toc5188218 \h </w:instrText>
             </w:r>
             <w:r>
               <w:rPr>
@@ -974,28 +1041,37 @@
                 <w:webHidden/>
               </w:rPr>
             </w:r>
+          </w:ins>
+          <w:r>
+            <w:rPr>
+              <w:noProof/>
+              <w:webHidden/>
+            </w:rPr>
+            <w:fldChar w:fldCharType="separate"/>
+          </w:r>
+          <w:ins w:id="19" w:author="Palacherla, Susmitha C (NONUS)" w:date="2019-04-03T12:50:00Z">
             <w:r>
               <w:rPr>
                 <w:noProof/>
                 <w:webHidden/>
               </w:rPr>
-              <w:fldChar w:fldCharType="separate"/>
+              <w:t>4</w:t>
             </w:r>
             <w:r>
               <w:rPr>
                 <w:noProof/>
                 <w:webHidden/>
               </w:rPr>
-              <w:t>4</w:t>
-            </w:r>
-            <w:r>
-              <w:rPr>
-                <w:noProof/>
-                <w:webHidden/>
-              </w:rPr>
               <w:fldChar w:fldCharType="end"/>
             </w:r>
-          </w:hyperlink>
+            <w:r>
+              <w:rPr>
+                <w:rStyle w:val="Hyperlink"/>
+                <w:noProof/>
+              </w:rPr>
+              <w:fldChar w:fldCharType="end"/>
+            </w:r>
+          </w:ins>
         </w:p>
         <w:p>
           <w:pPr>
@@ -1005,13 +1081,54 @@
               <w:tab w:val="right" w:leader="dot" w:pos="13670"/>
             </w:tabs>
             <w:rPr>
+              <w:ins w:id="20" w:author="Palacherla, Susmitha C (NONUS)" w:date="2019-04-03T12:50:00Z"/>
               <w:rFonts w:asciiTheme="minorHAnsi" w:eastAsiaTheme="minorEastAsia" w:hAnsiTheme="minorHAnsi" w:cstheme="minorBidi"/>
               <w:noProof/>
               <w:sz w:val="22"/>
               <w:szCs w:val="22"/>
             </w:rPr>
           </w:pPr>
-          <w:hyperlink w:anchor="_Toc510618272" w:history="1">
+          <w:ins w:id="21" w:author="Palacherla, Susmitha C (NONUS)" w:date="2019-04-03T12:50:00Z">
+            <w:r>
+              <w:rPr>
+                <w:rStyle w:val="Hyperlink"/>
+                <w:noProof/>
+              </w:rPr>
+              <w:fldChar w:fldCharType="begin"/>
+            </w:r>
+            <w:r>
+              <w:rPr>
+                <w:rStyle w:val="Hyperlink"/>
+                <w:noProof/>
+              </w:rPr>
+              <w:instrText xml:space="preserve"> </w:instrText>
+            </w:r>
+            <w:r>
+              <w:rPr>
+                <w:noProof/>
+              </w:rPr>
+              <w:instrText>HYPERLINK \l "_Toc5188219"</w:instrText>
+            </w:r>
+            <w:r>
+              <w:rPr>
+                <w:rStyle w:val="Hyperlink"/>
+                <w:noProof/>
+              </w:rPr>
+              <w:instrText xml:space="preserve"> </w:instrText>
+            </w:r>
+            <w:r>
+              <w:rPr>
+                <w:rStyle w:val="Hyperlink"/>
+                <w:noProof/>
+              </w:rPr>
+            </w:r>
+            <w:r>
+              <w:rPr>
+                <w:rStyle w:val="Hyperlink"/>
+                <w:noProof/>
+              </w:rPr>
+              <w:fldChar w:fldCharType="separate"/>
+            </w:r>
             <w:r>
               <w:rPr>
                 <w:rStyle w:val="Hyperlink"/>
@@ -1054,7 +1171,7 @@
                 <w:noProof/>
                 <w:webHidden/>
               </w:rPr>
-              <w:instrText xml:space="preserve"> PAGEREF _Toc510618272 \h </w:instrText>
+              <w:instrText xml:space="preserve"> PAGEREF _Toc5188219 \h </w:instrText>
             </w:r>
             <w:r>
               <w:rPr>
@@ -1062,28 +1179,37 @@
                 <w:webHidden/>
               </w:rPr>
             </w:r>
+          </w:ins>
+          <w:r>
+            <w:rPr>
+              <w:noProof/>
+              <w:webHidden/>
+            </w:rPr>
+            <w:fldChar w:fldCharType="separate"/>
+          </w:r>
+          <w:ins w:id="22" w:author="Palacherla, Susmitha C (NONUS)" w:date="2019-04-03T12:50:00Z">
             <w:r>
               <w:rPr>
                 <w:noProof/>
                 <w:webHidden/>
               </w:rPr>
-              <w:fldChar w:fldCharType="separate"/>
+              <w:t>5</w:t>
             </w:r>
             <w:r>
               <w:rPr>
                 <w:noProof/>
                 <w:webHidden/>
               </w:rPr>
-              <w:t>5</w:t>
-            </w:r>
-            <w:r>
-              <w:rPr>
-                <w:noProof/>
-                <w:webHidden/>
-              </w:rPr>
               <w:fldChar w:fldCharType="end"/>
             </w:r>
-          </w:hyperlink>
+            <w:r>
+              <w:rPr>
+                <w:rStyle w:val="Hyperlink"/>
+                <w:noProof/>
+              </w:rPr>
+              <w:fldChar w:fldCharType="end"/>
+            </w:r>
+          </w:ins>
         </w:p>
         <w:p>
           <w:pPr>
@@ -1093,13 +1219,54 @@
               <w:tab w:val="right" w:leader="dot" w:pos="13670"/>
             </w:tabs>
             <w:rPr>
+              <w:ins w:id="23" w:author="Palacherla, Susmitha C (NONUS)" w:date="2019-04-03T12:50:00Z"/>
               <w:rFonts w:asciiTheme="minorHAnsi" w:eastAsiaTheme="minorEastAsia" w:hAnsiTheme="minorHAnsi" w:cstheme="minorBidi"/>
               <w:noProof/>
               <w:sz w:val="22"/>
               <w:szCs w:val="22"/>
             </w:rPr>
           </w:pPr>
-          <w:hyperlink w:anchor="_Toc510618273" w:history="1">
+          <w:ins w:id="24" w:author="Palacherla, Susmitha C (NONUS)" w:date="2019-04-03T12:50:00Z">
+            <w:r>
+              <w:rPr>
+                <w:rStyle w:val="Hyperlink"/>
+                <w:noProof/>
+              </w:rPr>
+              <w:fldChar w:fldCharType="begin"/>
+            </w:r>
+            <w:r>
+              <w:rPr>
+                <w:rStyle w:val="Hyperlink"/>
+                <w:noProof/>
+              </w:rPr>
+              <w:instrText xml:space="preserve"> </w:instrText>
+            </w:r>
+            <w:r>
+              <w:rPr>
+                <w:noProof/>
+              </w:rPr>
+              <w:instrText>HYPERLINK \l "_Toc5188220"</w:instrText>
+            </w:r>
+            <w:r>
+              <w:rPr>
+                <w:rStyle w:val="Hyperlink"/>
+                <w:noProof/>
+              </w:rPr>
+              <w:instrText xml:space="preserve"> </w:instrText>
+            </w:r>
+            <w:r>
+              <w:rPr>
+                <w:rStyle w:val="Hyperlink"/>
+                <w:noProof/>
+              </w:rPr>
+            </w:r>
+            <w:r>
+              <w:rPr>
+                <w:rStyle w:val="Hyperlink"/>
+                <w:noProof/>
+              </w:rPr>
+              <w:fldChar w:fldCharType="separate"/>
+            </w:r>
             <w:r>
               <w:rPr>
                 <w:rStyle w:val="Hyperlink"/>
@@ -1142,7 +1309,7 @@
                 <w:noProof/>
                 <w:webHidden/>
               </w:rPr>
-              <w:instrText xml:space="preserve"> PAGEREF _Toc510618273 \h </w:instrText>
+              <w:instrText xml:space="preserve"> PAGEREF _Toc5188220 \h </w:instrText>
             </w:r>
             <w:r>
               <w:rPr>
@@ -1150,18 +1317,158 @@
                 <w:webHidden/>
               </w:rPr>
             </w:r>
+          </w:ins>
+          <w:r>
+            <w:rPr>
+              <w:noProof/>
+              <w:webHidden/>
+            </w:rPr>
+            <w:fldChar w:fldCharType="separate"/>
+          </w:r>
+          <w:ins w:id="25" w:author="Palacherla, Susmitha C (NONUS)" w:date="2019-04-03T12:50:00Z">
             <w:r>
               <w:rPr>
                 <w:noProof/>
                 <w:webHidden/>
               </w:rPr>
+              <w:t>6</w:t>
+            </w:r>
+            <w:r>
+              <w:rPr>
+                <w:noProof/>
+                <w:webHidden/>
+              </w:rPr>
+              <w:fldChar w:fldCharType="end"/>
+            </w:r>
+            <w:r>
+              <w:rPr>
+                <w:rStyle w:val="Hyperlink"/>
+                <w:noProof/>
+              </w:rPr>
+              <w:fldChar w:fldCharType="end"/>
+            </w:r>
+          </w:ins>
+        </w:p>
+        <w:p>
+          <w:pPr>
+            <w:pStyle w:val="TOC2"/>
+            <w:tabs>
+              <w:tab w:val="left" w:pos="880"/>
+              <w:tab w:val="right" w:leader="dot" w:pos="13670"/>
+            </w:tabs>
+            <w:rPr>
+              <w:ins w:id="26" w:author="Palacherla, Susmitha C (NONUS)" w:date="2019-04-03T12:50:00Z"/>
+              <w:rFonts w:asciiTheme="minorHAnsi" w:eastAsiaTheme="minorEastAsia" w:hAnsiTheme="minorHAnsi" w:cstheme="minorBidi"/>
+              <w:noProof/>
+              <w:sz w:val="22"/>
+              <w:szCs w:val="22"/>
+            </w:rPr>
+          </w:pPr>
+          <w:ins w:id="27" w:author="Palacherla, Susmitha C (NONUS)" w:date="2019-04-03T12:50:00Z">
+            <w:r>
+              <w:rPr>
+                <w:rStyle w:val="Hyperlink"/>
+                <w:noProof/>
+              </w:rPr>
+              <w:fldChar w:fldCharType="begin"/>
+            </w:r>
+            <w:r>
+              <w:rPr>
+                <w:rStyle w:val="Hyperlink"/>
+                <w:noProof/>
+              </w:rPr>
+              <w:instrText xml:space="preserve"> </w:instrText>
+            </w:r>
+            <w:r>
+              <w:rPr>
+                <w:noProof/>
+              </w:rPr>
+              <w:instrText>HYPERLINK \l "_Toc5188221"</w:instrText>
+            </w:r>
+            <w:r>
+              <w:rPr>
+                <w:rStyle w:val="Hyperlink"/>
+                <w:noProof/>
+              </w:rPr>
+              <w:instrText xml:space="preserve"> </w:instrText>
+            </w:r>
+            <w:r>
+              <w:rPr>
+                <w:rStyle w:val="Hyperlink"/>
+                <w:noProof/>
+              </w:rPr>
+            </w:r>
+            <w:r>
+              <w:rPr>
+                <w:rStyle w:val="Hyperlink"/>
+                <w:noProof/>
+              </w:rPr>
               <w:fldChar w:fldCharType="separate"/>
             </w:r>
             <w:r>
               <w:rPr>
+                <w:rStyle w:val="Hyperlink"/>
+                <w:noProof/>
+              </w:rPr>
+              <w:t>4.0</w:t>
+            </w:r>
+            <w:r>
+              <w:rPr>
+                <w:rFonts w:asciiTheme="minorHAnsi" w:eastAsiaTheme="minorEastAsia" w:hAnsiTheme="minorHAnsi" w:cstheme="minorBidi"/>
+                <w:noProof/>
+                <w:sz w:val="22"/>
+                <w:szCs w:val="22"/>
+              </w:rPr>
+              <w:tab/>
+            </w:r>
+            <w:r>
+              <w:rPr>
+                <w:rStyle w:val="Hyperlink"/>
+                <w:noProof/>
+              </w:rPr>
+              <w:t>TFS 13333 Updates for Quality Now</w:t>
+            </w:r>
+            <w:r>
+              <w:rPr>
                 <w:noProof/>
                 <w:webHidden/>
               </w:rPr>
+              <w:tab/>
+            </w:r>
+            <w:r>
+              <w:rPr>
+                <w:noProof/>
+                <w:webHidden/>
+              </w:rPr>
+              <w:fldChar w:fldCharType="begin"/>
+            </w:r>
+            <w:r>
+              <w:rPr>
+                <w:noProof/>
+                <w:webHidden/>
+              </w:rPr>
+              <w:instrText xml:space="preserve"> PAGEREF _Toc5188221 \h </w:instrText>
+            </w:r>
+            <w:r>
+              <w:rPr>
+                <w:noProof/>
+                <w:webHidden/>
+              </w:rPr>
+            </w:r>
+          </w:ins>
+          <w:r>
+            <w:rPr>
+              <w:noProof/>
+              <w:webHidden/>
+            </w:rPr>
+            <w:fldChar w:fldCharType="separate"/>
+          </w:r>
+          <w:ins w:id="28" w:author="Palacherla, Susmitha C (NONUS)" w:date="2019-04-03T12:50:00Z">
+            <w:r>
+              <w:rPr>
+                <w:noProof/>
+                <w:webHidden/>
+              </w:rPr>
               <w:t>6</w:t>
             </w:r>
             <w:r>
@@ -1171,7 +1478,197 @@
               </w:rPr>
               <w:fldChar w:fldCharType="end"/>
             </w:r>
-          </w:hyperlink>
+            <w:r>
+              <w:rPr>
+                <w:rStyle w:val="Hyperlink"/>
+                <w:noProof/>
+              </w:rPr>
+              <w:fldChar w:fldCharType="end"/>
+            </w:r>
+          </w:ins>
+        </w:p>
+        <w:p>
+          <w:pPr>
+            <w:pStyle w:val="TOC2"/>
+            <w:tabs>
+              <w:tab w:val="left" w:pos="880"/>
+              <w:tab w:val="right" w:leader="dot" w:pos="13670"/>
+            </w:tabs>
+            <w:rPr>
+              <w:del w:id="29" w:author="Palacherla, Susmitha C (NONUS)" w:date="2019-04-03T12:50:00Z"/>
+              <w:rFonts w:asciiTheme="minorHAnsi" w:eastAsiaTheme="minorEastAsia" w:hAnsiTheme="minorHAnsi" w:cstheme="minorBidi"/>
+              <w:noProof/>
+              <w:sz w:val="22"/>
+              <w:szCs w:val="22"/>
+            </w:rPr>
+          </w:pPr>
+          <w:del w:id="30" w:author="Palacherla, Susmitha C (NONUS)" w:date="2019-04-03T12:50:00Z">
+            <w:r>
+              <w:rPr>
+                <w:rStyle w:val="Hyperlink"/>
+                <w:noProof/>
+                <w:rPrChange w:id="31" w:author="Palacherla, Susmitha C (NONUS)" w:date="2019-04-03T12:50:00Z">
+                  <w:rPr>
+                    <w:rStyle w:val="Hyperlink"/>
+                    <w:noProof/>
+                  </w:rPr>
+                </w:rPrChange>
+              </w:rPr>
+              <w:delText>1.0</w:delText>
+            </w:r>
+            <w:r>
+              <w:rPr>
+                <w:rFonts w:asciiTheme="minorHAnsi" w:eastAsiaTheme="minorEastAsia" w:hAnsiTheme="minorHAnsi" w:cstheme="minorBidi"/>
+                <w:noProof/>
+                <w:sz w:val="22"/>
+                <w:szCs w:val="22"/>
+              </w:rPr>
+              <w:tab/>
+            </w:r>
+            <w:r>
+              <w:rPr>
+                <w:rStyle w:val="Hyperlink"/>
+                <w:noProof/>
+                <w:rPrChange w:id="32" w:author="Palacherla, Susmitha C (NONUS)" w:date="2019-04-03T12:50:00Z">
+                  <w:rPr>
+                    <w:rStyle w:val="Hyperlink"/>
+                    <w:noProof/>
+                  </w:rPr>
+                </w:rPrChange>
+              </w:rPr>
+              <w:delText>TFS 6066- Coaching Summary Reports</w:delText>
+            </w:r>
+            <w:r>
+              <w:rPr>
+                <w:noProof/>
+                <w:webHidden/>
+              </w:rPr>
+              <w:tab/>
+              <w:delText>4</w:delText>
+            </w:r>
+          </w:del>
+        </w:p>
+        <w:p>
+          <w:pPr>
+            <w:pStyle w:val="TOC2"/>
+            <w:tabs>
+              <w:tab w:val="left" w:pos="880"/>
+              <w:tab w:val="right" w:leader="dot" w:pos="13670"/>
+            </w:tabs>
+            <w:rPr>
+              <w:del w:id="33" w:author="Palacherla, Susmitha C (NONUS)" w:date="2019-04-03T12:50:00Z"/>
+              <w:rFonts w:asciiTheme="minorHAnsi" w:eastAsiaTheme="minorEastAsia" w:hAnsiTheme="minorHAnsi" w:cstheme="minorBidi"/>
+              <w:noProof/>
+              <w:sz w:val="22"/>
+              <w:szCs w:val="22"/>
+            </w:rPr>
+          </w:pPr>
+          <w:del w:id="34" w:author="Palacherla, Susmitha C (NONUS)" w:date="2019-04-03T12:50:00Z">
+            <w:r>
+              <w:rPr>
+                <w:rStyle w:val="Hyperlink"/>
+                <w:noProof/>
+                <w:rPrChange w:id="35" w:author="Palacherla, Susmitha C (NONUS)" w:date="2019-04-03T12:50:00Z">
+                  <w:rPr>
+                    <w:rStyle w:val="Hyperlink"/>
+                    <w:noProof/>
+                  </w:rPr>
+                </w:rPrChange>
+              </w:rPr>
+              <w:delText>2.0</w:delText>
+            </w:r>
+            <w:r>
+              <w:rPr>
+                <w:rFonts w:asciiTheme="minorHAnsi" w:eastAsiaTheme="minorEastAsia" w:hAnsiTheme="minorHAnsi" w:cstheme="minorBidi"/>
+                <w:noProof/>
+                <w:sz w:val="22"/>
+                <w:szCs w:val="22"/>
+              </w:rPr>
+              <w:tab/>
+            </w:r>
+            <w:r>
+              <w:rPr>
+                <w:rStyle w:val="Hyperlink"/>
+                <w:noProof/>
+                <w:rPrChange w:id="36" w:author="Palacherla, Susmitha C (NONUS)" w:date="2019-04-03T12:50:00Z">
+                  <w:rPr>
+                    <w:rStyle w:val="Hyperlink"/>
+                    <w:noProof/>
+                  </w:rPr>
+                </w:rPrChange>
+              </w:rPr>
+              <w:delText>TFS 7854 – File encryption and use Encrypted data</w:delText>
+            </w:r>
+            <w:r>
+              <w:rPr>
+                <w:noProof/>
+                <w:webHidden/>
+              </w:rPr>
+              <w:tab/>
+              <w:delText>5</w:delText>
+            </w:r>
+          </w:del>
+        </w:p>
+        <w:p>
+          <w:pPr>
+            <w:pStyle w:val="TOC2"/>
+            <w:tabs>
+              <w:tab w:val="left" w:pos="880"/>
+              <w:tab w:val="right" w:leader="dot" w:pos="13670"/>
+            </w:tabs>
+            <w:rPr>
+              <w:del w:id="37" w:author="Palacherla, Susmitha C (NONUS)" w:date="2019-04-03T12:50:00Z"/>
+              <w:rFonts w:asciiTheme="minorHAnsi" w:eastAsiaTheme="minorEastAsia" w:hAnsiTheme="minorHAnsi" w:cstheme="minorBidi"/>
+              <w:noProof/>
+              <w:sz w:val="22"/>
+              <w:szCs w:val="22"/>
+            </w:rPr>
+          </w:pPr>
+          <w:del w:id="38" w:author="Palacherla, Susmitha C (NONUS)" w:date="2019-04-03T12:50:00Z">
+            <w:r>
+              <w:rPr>
+                <w:rStyle w:val="Hyperlink"/>
+                <w:noProof/>
+                <w:rPrChange w:id="39" w:author="Palacherla, Susmitha C (NONUS)" w:date="2019-04-03T12:50:00Z">
+                  <w:rPr>
+                    <w:rStyle w:val="Hyperlink"/>
+                    <w:noProof/>
+                  </w:rPr>
+                </w:rPrChange>
+              </w:rPr>
+              <w:delText>3.0</w:delText>
+            </w:r>
+            <w:r>
+              <w:rPr>
+                <w:rFonts w:asciiTheme="minorHAnsi" w:eastAsiaTheme="minorEastAsia" w:hAnsiTheme="minorHAnsi" w:cstheme="minorBidi"/>
+                <w:noProof/>
+                <w:sz w:val="22"/>
+                <w:szCs w:val="22"/>
+              </w:rPr>
+              <w:tab/>
+            </w:r>
+            <w:r>
+              <w:rPr>
+                <w:rStyle w:val="Hyperlink"/>
+                <w:noProof/>
+                <w:rPrChange w:id="40" w:author="Palacherla, Susmitha C (NONUS)" w:date="2019-04-03T12:50:00Z">
+                  <w:rPr>
+                    <w:rStyle w:val="Hyperlink"/>
+                    <w:noProof/>
+                  </w:rPr>
+                </w:rPrChange>
+              </w:rPr>
+              <w:delText>TFS 10524 Move apps away from E Drive</w:delText>
+            </w:r>
+            <w:r>
+              <w:rPr>
+                <w:noProof/>
+                <w:webHidden/>
+              </w:rPr>
+              <w:tab/>
+              <w:delText>6</w:delText>
+            </w:r>
+          </w:del>
         </w:p>
         <w:p>
           <w:r>
@@ -1195,9 +1692,16 @@
     <w:p/>
     <w:p/>
     <w:p/>
+    <w:p/>
+    <w:p/>
+    <w:p/>
+    <w:p/>
+    <w:p/>
+    <w:p/>
+    <w:p/>
     <w:p>
-      <w:bookmarkStart w:id="15" w:name="_GoBack"/>
-      <w:bookmarkEnd w:id="15"/>
+      <w:bookmarkStart w:id="41" w:name="_GoBack"/>
+      <w:bookmarkEnd w:id="41"/>
     </w:p>
     <w:p/>
     <w:p/>
@@ -1223,13 +1727,6 @@
     <w:p/>
     <w:p/>
     <w:p/>
-    <w:p/>
-    <w:p/>
-    <w:p/>
-    <w:p/>
-    <w:p/>
-    <w:p/>
-    <w:p/>
     <w:p>
       <w:pPr>
         <w:pStyle w:val="Heading2"/>
@@ -1238,14 +1735,14 @@
           <w:numId w:val="3"/>
         </w:numPr>
       </w:pPr>
-      <w:bookmarkStart w:id="16" w:name="_Toc391395339"/>
-      <w:bookmarkStart w:id="17" w:name="_Toc510618271"/>
+      <w:bookmarkStart w:id="42" w:name="_Toc391395339"/>
+      <w:bookmarkStart w:id="43" w:name="_Toc5188218"/>
       <w:r>
         <w:t>TFS 6066- Coaching Summary Reports</w:t>
       </w:r>
-      <w:bookmarkEnd w:id="17"/>
+      <w:bookmarkEnd w:id="43"/>
     </w:p>
-    <w:bookmarkEnd w:id="16"/>
+    <w:bookmarkEnd w:id="42"/>
     <w:p/>
     <w:tbl>
       <w:tblPr>
@@ -2515,11 +3012,11 @@
           <w:numId w:val="3"/>
         </w:numPr>
       </w:pPr>
-      <w:bookmarkStart w:id="18" w:name="_Toc510618272"/>
+      <w:bookmarkStart w:id="44" w:name="_Toc5188219"/>
       <w:r>
         <w:t>TFS 7854 – File encryption and use Encrypted data</w:t>
       </w:r>
-      <w:bookmarkEnd w:id="18"/>
+      <w:bookmarkEnd w:id="44"/>
     </w:p>
     <w:p/>
     <w:tbl>
@@ -3759,14 +4256,11 @@
           <w:numId w:val="3"/>
         </w:numPr>
       </w:pPr>
-      <w:bookmarkStart w:id="19" w:name="_Toc510618273"/>
+      <w:bookmarkStart w:id="45" w:name="_Toc5188220"/>
       <w:r>
-        <w:t xml:space="preserve">TFS </w:t>
+        <w:t>TFS 10524 Move apps away from E Drive</w:t>
       </w:r>
-      <w:r>
-        <w:t>10524 Move apps away from E Drive</w:t>
-      </w:r>
-      <w:bookmarkEnd w:id="19"/>
+      <w:bookmarkEnd w:id="45"/>
     </w:p>
     <w:tbl>
       <w:tblPr>
@@ -4198,13 +4692,7 @@
               <w:rPr>
                 <w:bCs/>
               </w:rPr>
-              <w:t xml:space="preserve">Ran on </w:t>
-            </w:r>
-            <w:r>
-              <w:rPr>
-                <w:bCs/>
-              </w:rPr>
-              <w:t>4/4/2018</w:t>
+              <w:t>Ran on 4/4/2018</w:t>
             </w:r>
           </w:p>
         </w:tc>
@@ -4663,6 +5151,1016 @@
         </w:tc>
       </w:tr>
     </w:tbl>
+    <w:p>
+      <w:pPr>
+        <w:rPr>
+          <w:ins w:id="46" w:author="Palacherla, Susmitha C (NONUS)" w:date="2019-04-03T12:45:00Z"/>
+        </w:rPr>
+      </w:pPr>
+    </w:p>
+    <w:p>
+      <w:pPr>
+        <w:rPr>
+          <w:ins w:id="47" w:author="Palacherla, Susmitha C (NONUS)" w:date="2019-04-03T12:45:00Z"/>
+        </w:rPr>
+      </w:pPr>
+    </w:p>
+    <w:p>
+      <w:pPr>
+        <w:rPr>
+          <w:ins w:id="48" w:author="Palacherla, Susmitha C (NONUS)" w:date="2019-04-03T12:45:00Z"/>
+        </w:rPr>
+      </w:pPr>
+    </w:p>
+    <w:p>
+      <w:pPr>
+        <w:pStyle w:val="Heading2"/>
+        <w:numPr>
+          <w:ilvl w:val="0"/>
+          <w:numId w:val="3"/>
+        </w:numPr>
+        <w:rPr>
+          <w:ins w:id="49" w:author="Palacherla, Susmitha C (NONUS)" w:date="2019-04-03T12:45:00Z"/>
+        </w:rPr>
+      </w:pPr>
+      <w:bookmarkStart w:id="50" w:name="_Toc5188221"/>
+      <w:ins w:id="51" w:author="Palacherla, Susmitha C (NONUS)" w:date="2019-04-03T12:45:00Z">
+        <w:r>
+          <w:t>TFS 13333 Updates for Quality Now</w:t>
+        </w:r>
+        <w:bookmarkEnd w:id="50"/>
+      </w:ins>
+    </w:p>
+    <w:tbl>
+      <w:tblPr>
+        <w:tblW w:w="0" w:type="auto"/>
+        <w:tblInd w:w="-612" w:type="dxa"/>
+        <w:tblBorders>
+          <w:top w:val="single" w:sz="4" w:space="0" w:color="auto"/>
+          <w:left w:val="single" w:sz="4" w:space="0" w:color="auto"/>
+          <w:bottom w:val="single" w:sz="4" w:space="0" w:color="auto"/>
+          <w:right w:val="single" w:sz="4" w:space="0" w:color="auto"/>
+          <w:insideH w:val="single" w:sz="4" w:space="0" w:color="auto"/>
+          <w:insideV w:val="single" w:sz="4" w:space="0" w:color="auto"/>
+        </w:tblBorders>
+        <w:tblLayout w:type="fixed"/>
+        <w:tblLook w:val="0000" w:firstRow="0" w:lastRow="0" w:firstColumn="0" w:lastColumn="0" w:noHBand="0" w:noVBand="0"/>
+      </w:tblPr>
+      <w:tblGrid>
+        <w:gridCol w:w="2549"/>
+        <w:gridCol w:w="10455"/>
+      </w:tblGrid>
+      <w:tr>
+        <w:trPr>
+          <w:tblHeader/>
+          <w:ins w:id="52" w:author="Palacherla, Susmitha C (NONUS)" w:date="2019-04-03T12:45:00Z"/>
+        </w:trPr>
+        <w:tc>
+          <w:tcPr>
+            <w:tcW w:w="2549" w:type="dxa"/>
+            <w:shd w:val="solid" w:color="auto" w:fill="000000"/>
+          </w:tcPr>
+          <w:p>
+            <w:pPr>
+              <w:rPr>
+                <w:ins w:id="53" w:author="Palacherla, Susmitha C (NONUS)" w:date="2019-04-03T12:45:00Z"/>
+              </w:rPr>
+            </w:pPr>
+            <w:ins w:id="54" w:author="Palacherla, Susmitha C (NONUS)" w:date="2019-04-03T12:45:00Z">
+              <w:r>
+                <w:t>Item</w:t>
+              </w:r>
+            </w:ins>
+          </w:p>
+        </w:tc>
+        <w:tc>
+          <w:tcPr>
+            <w:tcW w:w="10455" w:type="dxa"/>
+            <w:shd w:val="solid" w:color="auto" w:fill="000000"/>
+          </w:tcPr>
+          <w:p>
+            <w:pPr>
+              <w:rPr>
+                <w:ins w:id="55" w:author="Palacherla, Susmitha C (NONUS)" w:date="2019-04-03T12:45:00Z"/>
+              </w:rPr>
+            </w:pPr>
+            <w:ins w:id="56" w:author="Palacherla, Susmitha C (NONUS)" w:date="2019-04-03T12:45:00Z">
+              <w:r>
+                <w:t>Description</w:t>
+              </w:r>
+            </w:ins>
+          </w:p>
+        </w:tc>
+      </w:tr>
+      <w:tr>
+        <w:trPr>
+          <w:ins w:id="57" w:author="Palacherla, Susmitha C (NONUS)" w:date="2019-04-03T12:45:00Z"/>
+        </w:trPr>
+        <w:tc>
+          <w:tcPr>
+            <w:tcW w:w="2549" w:type="dxa"/>
+          </w:tcPr>
+          <w:p>
+            <w:pPr>
+              <w:rPr>
+                <w:ins w:id="58" w:author="Palacherla, Susmitha C (NONUS)" w:date="2019-04-03T12:45:00Z"/>
+              </w:rPr>
+            </w:pPr>
+          </w:p>
+        </w:tc>
+        <w:tc>
+          <w:tcPr>
+            <w:tcW w:w="10455" w:type="dxa"/>
+          </w:tcPr>
+          <w:p>
+            <w:pPr>
+              <w:rPr>
+                <w:ins w:id="59" w:author="Palacherla, Susmitha C (NONUS)" w:date="2019-04-03T12:45:00Z"/>
+              </w:rPr>
+            </w:pPr>
+          </w:p>
+        </w:tc>
+      </w:tr>
+      <w:tr>
+        <w:trPr>
+          <w:ins w:id="60" w:author="Palacherla, Susmitha C (NONUS)" w:date="2019-04-03T12:45:00Z"/>
+        </w:trPr>
+        <w:tc>
+          <w:tcPr>
+            <w:tcW w:w="2549" w:type="dxa"/>
+          </w:tcPr>
+          <w:p>
+            <w:pPr>
+              <w:rPr>
+                <w:ins w:id="61" w:author="Palacherla, Susmitha C (NONUS)" w:date="2019-04-03T12:45:00Z"/>
+              </w:rPr>
+            </w:pPr>
+            <w:ins w:id="62" w:author="Palacherla, Susmitha C (NONUS)" w:date="2019-04-03T12:45:00Z">
+              <w:r>
+                <w:t>Description</w:t>
+              </w:r>
+            </w:ins>
+          </w:p>
+        </w:tc>
+        <w:tc>
+          <w:tcPr>
+            <w:tcW w:w="10455" w:type="dxa"/>
+          </w:tcPr>
+          <w:p>
+            <w:pPr>
+              <w:rPr>
+                <w:ins w:id="63" w:author="Palacherla, Susmitha C (NONUS)" w:date="2019-04-03T12:45:00Z"/>
+              </w:rPr>
+              <w:pPrChange w:id="64" w:author="Palacherla, Susmitha C (NONUS)" w:date="2019-04-03T12:46:00Z">
+                <w:pPr/>
+              </w:pPrChange>
+            </w:pPr>
+            <w:ins w:id="65" w:author="Palacherla, Susmitha C (NONUS)" w:date="2019-04-03T12:46:00Z">
+              <w:r>
+                <w:t>Updates to reporting to support Quality Now</w:t>
+              </w:r>
+            </w:ins>
+          </w:p>
+        </w:tc>
+      </w:tr>
+      <w:tr>
+        <w:trPr>
+          <w:ins w:id="66" w:author="Palacherla, Susmitha C (NONUS)" w:date="2019-04-03T12:45:00Z"/>
+        </w:trPr>
+        <w:tc>
+          <w:tcPr>
+            <w:tcW w:w="2549" w:type="dxa"/>
+          </w:tcPr>
+          <w:p>
+            <w:pPr>
+              <w:rPr>
+                <w:ins w:id="67" w:author="Palacherla, Susmitha C (NONUS)" w:date="2019-04-03T12:45:00Z"/>
+              </w:rPr>
+            </w:pPr>
+            <w:ins w:id="68" w:author="Palacherla, Susmitha C (NONUS)" w:date="2019-04-03T12:45:00Z">
+              <w:r>
+                <w:t>Test Environment</w:t>
+              </w:r>
+            </w:ins>
+          </w:p>
+        </w:tc>
+        <w:tc>
+          <w:tcPr>
+            <w:tcW w:w="10455" w:type="dxa"/>
+          </w:tcPr>
+          <w:p>
+            <w:pPr>
+              <w:rPr>
+                <w:ins w:id="69" w:author="Palacherla, Susmitha C (NONUS)" w:date="2019-04-03T12:45:00Z"/>
+              </w:rPr>
+            </w:pPr>
+            <w:proofErr w:type="spellStart"/>
+            <w:ins w:id="70" w:author="Palacherla, Susmitha C (NONUS)" w:date="2019-04-03T12:45:00Z">
+              <w:r>
+                <w:t>eCoaching</w:t>
+              </w:r>
+              <w:r>
+                <w:t>Dev</w:t>
+              </w:r>
+              <w:proofErr w:type="spellEnd"/>
+              <w:r>
+                <w:t xml:space="preserve"> database on f3420-ecldbd01 </w:t>
+              </w:r>
+            </w:ins>
+          </w:p>
+        </w:tc>
+      </w:tr>
+      <w:tr>
+        <w:trPr>
+          <w:trHeight w:val="467"/>
+          <w:ins w:id="71" w:author="Palacherla, Susmitha C (NONUS)" w:date="2019-04-03T12:45:00Z"/>
+        </w:trPr>
+        <w:tc>
+          <w:tcPr>
+            <w:tcW w:w="2549" w:type="dxa"/>
+          </w:tcPr>
+          <w:p>
+            <w:pPr>
+              <w:rPr>
+                <w:ins w:id="72" w:author="Palacherla, Susmitha C (NONUS)" w:date="2019-04-03T12:45:00Z"/>
+              </w:rPr>
+            </w:pPr>
+            <w:ins w:id="73" w:author="Palacherla, Susmitha C (NONUS)" w:date="2019-04-03T12:45:00Z">
+              <w:r>
+                <w:t>SSIS Package</w:t>
+              </w:r>
+            </w:ins>
+          </w:p>
+        </w:tc>
+        <w:tc>
+          <w:tcPr>
+            <w:tcW w:w="10455" w:type="dxa"/>
+          </w:tcPr>
+          <w:p>
+            <w:pPr>
+              <w:rPr>
+                <w:ins w:id="74" w:author="Palacherla, Susmitha C (NONUS)" w:date="2019-04-03T12:45:00Z"/>
+              </w:rPr>
+            </w:pPr>
+            <w:ins w:id="75" w:author="Palacherla, Susmitha C (NONUS)" w:date="2019-04-03T12:45:00Z">
+              <w:r>
+                <w:t xml:space="preserve">Package - </w:t>
+              </w:r>
+              <w:proofErr w:type="spellStart"/>
+              <w:r>
+                <w:t>CoachingSummaryReport.dtsx</w:t>
+              </w:r>
+              <w:proofErr w:type="spellEnd"/>
+            </w:ins>
+          </w:p>
+          <w:p>
+            <w:pPr>
+              <w:rPr>
+                <w:ins w:id="76" w:author="Palacherla, Susmitha C (NONUS)" w:date="2019-04-03T12:45:00Z"/>
+              </w:rPr>
+            </w:pPr>
+          </w:p>
+        </w:tc>
+      </w:tr>
+      <w:tr>
+        <w:trPr>
+          <w:ins w:id="77" w:author="Palacherla, Susmitha C (NONUS)" w:date="2019-04-03T12:45:00Z"/>
+        </w:trPr>
+        <w:tc>
+          <w:tcPr>
+            <w:tcW w:w="2549" w:type="dxa"/>
+          </w:tcPr>
+          <w:p>
+            <w:pPr>
+              <w:rPr>
+                <w:ins w:id="78" w:author="Palacherla, Susmitha C (NONUS)" w:date="2019-04-03T12:45:00Z"/>
+              </w:rPr>
+            </w:pPr>
+            <w:ins w:id="79" w:author="Palacherla, Susmitha C (NONUS)" w:date="2019-04-03T12:45:00Z">
+              <w:r>
+                <w:lastRenderedPageBreak/>
+                <w:t xml:space="preserve">Output </w:t>
+              </w:r>
+              <w:r>
+                <w:t>File Staging directories</w:t>
+              </w:r>
+            </w:ins>
+          </w:p>
+        </w:tc>
+        <w:tc>
+          <w:tcPr>
+            <w:tcW w:w="10455" w:type="dxa"/>
+          </w:tcPr>
+          <w:p>
+            <w:pPr>
+              <w:rPr>
+                <w:ins w:id="80" w:author="Palacherla, Susmitha C (NONUS)" w:date="2019-04-03T12:45:00Z"/>
+              </w:rPr>
+            </w:pPr>
+            <w:ins w:id="81" w:author="Palacherla, Susmitha C (NONUS)" w:date="2019-04-03T12:45:00Z">
+              <w:r>
+                <w:t xml:space="preserve">Dev - </w:t>
+              </w:r>
+              <w:r>
+                <w:rPr>
+                  <w:rStyle w:val="Hyperlink"/>
+                </w:rPr>
+                <w:fldChar w:fldCharType="begin"/>
+              </w:r>
+              <w:r>
+                <w:rPr>
+                  <w:rStyle w:val="Hyperlink"/>
+                </w:rPr>
+                <w:instrText xml:space="preserve"> HYPERLINK "file:///\\\\f3420-ecldbd01\\data\\Coaching\\Reports\\" </w:instrText>
+              </w:r>
+              <w:r>
+                <w:rPr>
+                  <w:rStyle w:val="Hyperlink"/>
+                </w:rPr>
+                <w:fldChar w:fldCharType="separate"/>
+              </w:r>
+              <w:r>
+                <w:rPr>
+                  <w:rStyle w:val="Hyperlink"/>
+                </w:rPr>
+                <w:t>\\f3420-ecldbd01\data\Coaching\Reports\</w:t>
+              </w:r>
+              <w:r>
+                <w:rPr>
+                  <w:rStyle w:val="Hyperlink"/>
+                </w:rPr>
+                <w:fldChar w:fldCharType="end"/>
+              </w:r>
+            </w:ins>
+          </w:p>
+          <w:p>
+            <w:pPr>
+              <w:rPr>
+                <w:ins w:id="82" w:author="Palacherla, Susmitha C (NONUS)" w:date="2019-04-03T12:45:00Z"/>
+              </w:rPr>
+            </w:pPr>
+          </w:p>
+        </w:tc>
+      </w:tr>
+      <w:tr>
+        <w:trPr>
+          <w:ins w:id="83" w:author="Palacherla, Susmitha C (NONUS)" w:date="2019-04-03T12:45:00Z"/>
+        </w:trPr>
+        <w:tc>
+          <w:tcPr>
+            <w:tcW w:w="2549" w:type="dxa"/>
+          </w:tcPr>
+          <w:p>
+            <w:pPr>
+              <w:rPr>
+                <w:ins w:id="84" w:author="Palacherla, Susmitha C (NONUS)" w:date="2019-04-03T12:45:00Z"/>
+              </w:rPr>
+            </w:pPr>
+            <w:ins w:id="85" w:author="Palacherla, Susmitha C (NONUS)" w:date="2019-04-03T12:45:00Z">
+              <w:r>
+                <w:t>Source Files</w:t>
+              </w:r>
+            </w:ins>
+          </w:p>
+        </w:tc>
+        <w:tc>
+          <w:tcPr>
+            <w:tcW w:w="10455" w:type="dxa"/>
+          </w:tcPr>
+          <w:p>
+            <w:pPr>
+              <w:rPr>
+                <w:ins w:id="86" w:author="Palacherla, Susmitha C (NONUS)" w:date="2019-04-03T12:45:00Z"/>
+              </w:rPr>
+            </w:pPr>
+            <w:ins w:id="87" w:author="Palacherla, Susmitha C (NONUS)" w:date="2019-04-03T12:45:00Z">
+              <w:r>
+                <w:t>NA</w:t>
+              </w:r>
+            </w:ins>
+          </w:p>
+        </w:tc>
+      </w:tr>
+    </w:tbl>
+    <w:p>
+      <w:pPr>
+        <w:rPr>
+          <w:ins w:id="88" w:author="Palacherla, Susmitha C (NONUS)" w:date="2019-04-03T12:45:00Z"/>
+        </w:rPr>
+      </w:pPr>
+    </w:p>
+    <w:tbl>
+      <w:tblPr>
+        <w:tblW w:w="13500" w:type="dxa"/>
+        <w:tblInd w:w="-612" w:type="dxa"/>
+        <w:tblBorders>
+          <w:top w:val="double" w:sz="4" w:space="0" w:color="auto"/>
+          <w:left w:val="double" w:sz="4" w:space="0" w:color="auto"/>
+          <w:bottom w:val="double" w:sz="4" w:space="0" w:color="auto"/>
+          <w:right w:val="double" w:sz="4" w:space="0" w:color="auto"/>
+          <w:insideH w:val="single" w:sz="6" w:space="0" w:color="auto"/>
+          <w:insideV w:val="single" w:sz="6" w:space="0" w:color="auto"/>
+        </w:tblBorders>
+        <w:tblLayout w:type="fixed"/>
+        <w:tblLook w:val="0000" w:firstRow="0" w:lastRow="0" w:firstColumn="0" w:lastColumn="0" w:noHBand="0" w:noVBand="0"/>
+      </w:tblPr>
+      <w:tblGrid>
+        <w:gridCol w:w="900"/>
+        <w:gridCol w:w="3960"/>
+        <w:gridCol w:w="4500"/>
+        <w:gridCol w:w="1260"/>
+        <w:gridCol w:w="2880"/>
+      </w:tblGrid>
+      <w:tr>
+        <w:trPr>
+          <w:cantSplit/>
+          <w:tblHeader/>
+          <w:ins w:id="89" w:author="Palacherla, Susmitha C (NONUS)" w:date="2019-04-03T12:45:00Z"/>
+        </w:trPr>
+        <w:tc>
+          <w:tcPr>
+            <w:tcW w:w="900" w:type="dxa"/>
+            <w:shd w:val="clear" w:color="auto" w:fill="A6A6A6"/>
+          </w:tcPr>
+          <w:p>
+            <w:pPr>
+              <w:rPr>
+                <w:ins w:id="90" w:author="Palacherla, Susmitha C (NONUS)" w:date="2019-04-03T12:45:00Z"/>
+                <w:i/>
+              </w:rPr>
+            </w:pPr>
+            <w:ins w:id="91" w:author="Palacherla, Susmitha C (NONUS)" w:date="2019-04-03T12:45:00Z">
+              <w:r>
+                <w:t>TEST#</w:t>
+              </w:r>
+            </w:ins>
+          </w:p>
+        </w:tc>
+        <w:tc>
+          <w:tcPr>
+            <w:tcW w:w="3960" w:type="dxa"/>
+            <w:shd w:val="clear" w:color="auto" w:fill="A6A6A6"/>
+          </w:tcPr>
+          <w:p>
+            <w:pPr>
+              <w:rPr>
+                <w:ins w:id="92" w:author="Palacherla, Susmitha C (NONUS)" w:date="2019-04-03T12:45:00Z"/>
+                <w:i/>
+              </w:rPr>
+            </w:pPr>
+            <w:ins w:id="93" w:author="Palacherla, Susmitha C (NONUS)" w:date="2019-04-03T12:45:00Z">
+              <w:r>
+                <w:t>ACTION</w:t>
+              </w:r>
+            </w:ins>
+          </w:p>
+        </w:tc>
+        <w:tc>
+          <w:tcPr>
+            <w:tcW w:w="4500" w:type="dxa"/>
+            <w:shd w:val="clear" w:color="auto" w:fill="A6A6A6"/>
+          </w:tcPr>
+          <w:p>
+            <w:pPr>
+              <w:rPr>
+                <w:ins w:id="94" w:author="Palacherla, Susmitha C (NONUS)" w:date="2019-04-03T12:45:00Z"/>
+                <w:i/>
+              </w:rPr>
+            </w:pPr>
+            <w:ins w:id="95" w:author="Palacherla, Susmitha C (NONUS)" w:date="2019-04-03T12:45:00Z">
+              <w:r>
+                <w:t xml:space="preserve">EXPECTED RESULTS </w:t>
+              </w:r>
+            </w:ins>
+          </w:p>
+        </w:tc>
+        <w:tc>
+          <w:tcPr>
+            <w:tcW w:w="1260" w:type="dxa"/>
+            <w:shd w:val="clear" w:color="auto" w:fill="A6A6A6"/>
+          </w:tcPr>
+          <w:p>
+            <w:pPr>
+              <w:rPr>
+                <w:ins w:id="96" w:author="Palacherla, Susmitha C (NONUS)" w:date="2019-04-03T12:45:00Z"/>
+                <w:i/>
+              </w:rPr>
+            </w:pPr>
+            <w:ins w:id="97" w:author="Palacherla, Susmitha C (NONUS)" w:date="2019-04-03T12:45:00Z">
+              <w:r>
+                <w:t>RESULTS</w:t>
+              </w:r>
+            </w:ins>
+          </w:p>
+          <w:p>
+            <w:pPr>
+              <w:rPr>
+                <w:ins w:id="98" w:author="Palacherla, Susmitha C (NONUS)" w:date="2019-04-03T12:45:00Z"/>
+                <w:i/>
+              </w:rPr>
+            </w:pPr>
+            <w:ins w:id="99" w:author="Palacherla, Susmitha C (NONUS)" w:date="2019-04-03T12:45:00Z">
+              <w:r>
+                <w:t>P/F/I</w:t>
+              </w:r>
+            </w:ins>
+          </w:p>
+        </w:tc>
+        <w:tc>
+          <w:tcPr>
+            <w:tcW w:w="2880" w:type="dxa"/>
+            <w:shd w:val="clear" w:color="auto" w:fill="A6A6A6"/>
+          </w:tcPr>
+          <w:p>
+            <w:pPr>
+              <w:rPr>
+                <w:ins w:id="100" w:author="Palacherla, Susmitha C (NONUS)" w:date="2019-04-03T12:45:00Z"/>
+                <w:i/>
+              </w:rPr>
+            </w:pPr>
+            <w:ins w:id="101" w:author="Palacherla, Susmitha C (NONUS)" w:date="2019-04-03T12:45:00Z">
+              <w:r>
+                <w:t>COMMENTS</w:t>
+              </w:r>
+            </w:ins>
+          </w:p>
+        </w:tc>
+      </w:tr>
+      <w:tr>
+        <w:trPr>
+          <w:cantSplit/>
+          <w:ins w:id="102" w:author="Palacherla, Susmitha C (NONUS)" w:date="2019-04-03T12:45:00Z"/>
+        </w:trPr>
+        <w:tc>
+          <w:tcPr>
+            <w:tcW w:w="900" w:type="dxa"/>
+          </w:tcPr>
+          <w:p>
+            <w:pPr>
+              <w:rPr>
+                <w:ins w:id="103" w:author="Palacherla, Susmitha C (NONUS)" w:date="2019-04-03T12:45:00Z"/>
+                <w:i/>
+              </w:rPr>
+            </w:pPr>
+            <w:ins w:id="104" w:author="Palacherla, Susmitha C (NONUS)" w:date="2019-04-03T12:46:00Z">
+              <w:r>
+                <w:rPr>
+                  <w:bCs/>
+                </w:rPr>
+                <w:t>4.</w:t>
+              </w:r>
+            </w:ins>
+            <w:ins w:id="105" w:author="Palacherla, Susmitha C (NONUS)" w:date="2019-04-03T12:45:00Z">
+              <w:r>
+                <w:rPr>
+                  <w:bCs/>
+                </w:rPr>
+                <w:t>1</w:t>
+              </w:r>
+            </w:ins>
+          </w:p>
+        </w:tc>
+        <w:tc>
+          <w:tcPr>
+            <w:tcW w:w="3960" w:type="dxa"/>
+          </w:tcPr>
+          <w:p>
+            <w:pPr>
+              <w:rPr>
+                <w:ins w:id="106" w:author="Palacherla, Susmitha C (NONUS)" w:date="2019-04-03T12:45:00Z"/>
+                <w:bCs/>
+              </w:rPr>
+            </w:pPr>
+            <w:ins w:id="107" w:author="Palacherla, Susmitha C (NONUS)" w:date="2019-04-03T12:45:00Z">
+              <w:r>
+                <w:rPr>
+                  <w:bCs/>
+                </w:rPr>
+                <w:t xml:space="preserve">Run sql agent Job </w:t>
+              </w:r>
+              <w:r>
+                <w:rPr>
+                  <w:noProof/>
+                </w:rPr>
+                <w:t xml:space="preserve"> </w:t>
+              </w:r>
+            </w:ins>
+          </w:p>
+        </w:tc>
+        <w:tc>
+          <w:tcPr>
+            <w:tcW w:w="4500" w:type="dxa"/>
+          </w:tcPr>
+          <w:p>
+            <w:pPr>
+              <w:rPr>
+                <w:ins w:id="108" w:author="Palacherla, Susmitha C (NONUS)" w:date="2019-04-03T12:47:00Z"/>
+                <w:bCs/>
+              </w:rPr>
+              <w:pPrChange w:id="109" w:author="Palacherla, Susmitha C (NONUS)" w:date="2019-04-03T12:47:00Z">
+                <w:pPr/>
+              </w:pPrChange>
+            </w:pPr>
+            <w:ins w:id="110" w:author="Palacherla, Susmitha C (NONUS)" w:date="2019-04-03T12:45:00Z">
+              <w:r>
+                <w:rPr>
+                  <w:bCs/>
+                </w:rPr>
+                <w:t xml:space="preserve">Job should run successfully and </w:t>
+              </w:r>
+              <w:r>
+                <w:rPr>
+                  <w:bCs/>
+                </w:rPr>
+                <w:t xml:space="preserve">generate </w:t>
+              </w:r>
+            </w:ins>
+            <w:ins w:id="111" w:author="Palacherla, Susmitha C (NONUS)" w:date="2019-04-03T12:47:00Z">
+              <w:r>
+                <w:rPr>
+                  <w:bCs/>
+                </w:rPr>
+                <w:t>6</w:t>
+              </w:r>
+            </w:ins>
+            <w:ins w:id="112" w:author="Palacherla, Susmitha C (NONUS)" w:date="2019-04-03T12:45:00Z">
+              <w:r>
+                <w:rPr>
+                  <w:bCs/>
+                </w:rPr>
+                <w:t xml:space="preserve"> Reports</w:t>
+              </w:r>
+            </w:ins>
+          </w:p>
+          <w:p>
+            <w:pPr>
+              <w:rPr>
+                <w:ins w:id="113" w:author="Palacherla, Susmitha C (NONUS)" w:date="2019-04-03T12:45:00Z"/>
+                <w:bCs/>
+              </w:rPr>
+              <w:pPrChange w:id="114" w:author="Palacherla, Susmitha C (NONUS)" w:date="2019-04-03T12:47:00Z">
+                <w:pPr/>
+              </w:pPrChange>
+            </w:pPr>
+            <w:ins w:id="115" w:author="Palacherla, Susmitha C (NONUS)" w:date="2019-04-03T12:47:00Z">
+              <w:r>
+                <w:rPr>
+                  <w:bCs/>
+                </w:rPr>
+                <w:t>(CSR QN Report is new)</w:t>
+              </w:r>
+            </w:ins>
+          </w:p>
+        </w:tc>
+        <w:tc>
+          <w:tcPr>
+            <w:tcW w:w="1260" w:type="dxa"/>
+          </w:tcPr>
+          <w:p>
+            <w:pPr>
+              <w:rPr>
+                <w:ins w:id="116" w:author="Palacherla, Susmitha C (NONUS)" w:date="2019-04-03T12:45:00Z"/>
+                <w:bCs/>
+              </w:rPr>
+            </w:pPr>
+            <w:ins w:id="117" w:author="Palacherla, Susmitha C (NONUS)" w:date="2019-04-03T12:45:00Z">
+              <w:r>
+                <w:rPr>
+                  <w:bCs/>
+                </w:rPr>
+                <w:t>P</w:t>
+              </w:r>
+            </w:ins>
+          </w:p>
+        </w:tc>
+        <w:tc>
+          <w:tcPr>
+            <w:tcW w:w="2880" w:type="dxa"/>
+          </w:tcPr>
+          <w:p>
+            <w:pPr>
+              <w:rPr>
+                <w:ins w:id="118" w:author="Palacherla, Susmitha C (NONUS)" w:date="2019-04-03T12:45:00Z"/>
+                <w:bCs/>
+              </w:rPr>
+              <w:pPrChange w:id="119" w:author="Palacherla, Susmitha C (NONUS)" w:date="2019-04-03T12:48:00Z">
+                <w:pPr/>
+              </w:pPrChange>
+            </w:pPr>
+            <w:ins w:id="120" w:author="Palacherla, Susmitha C (NONUS)" w:date="2019-04-03T12:45:00Z">
+              <w:r>
+                <w:rPr>
+                  <w:bCs/>
+                </w:rPr>
+                <w:t xml:space="preserve">Ran on </w:t>
+              </w:r>
+            </w:ins>
+            <w:ins w:id="121" w:author="Palacherla, Susmitha C (NONUS)" w:date="2019-04-03T12:47:00Z">
+              <w:r>
+                <w:rPr>
+                  <w:bCs/>
+                </w:rPr>
+                <w:t>3/29/2019 for ad-hoc dates (</w:t>
+              </w:r>
+            </w:ins>
+            <w:ins w:id="122" w:author="Palacherla, Susmitha C (NONUS)" w:date="2019-04-03T12:48:00Z">
+              <w:r>
+                <w:rPr>
+                  <w:bCs/>
+                </w:rPr>
+                <w:t>March</w:t>
+              </w:r>
+            </w:ins>
+            <w:ins w:id="123" w:author="Palacherla, Susmitha C (NONUS)" w:date="2019-04-03T12:47:00Z">
+              <w:r>
+                <w:rPr>
+                  <w:bCs/>
+                </w:rPr>
+                <w:t xml:space="preserve"> 2019)</w:t>
+              </w:r>
+            </w:ins>
+          </w:p>
+        </w:tc>
+      </w:tr>
+      <w:tr>
+        <w:trPr>
+          <w:cantSplit/>
+          <w:ins w:id="124" w:author="Palacherla, Susmitha C (NONUS)" w:date="2019-04-03T12:45:00Z"/>
+        </w:trPr>
+        <w:tc>
+          <w:tcPr>
+            <w:tcW w:w="900" w:type="dxa"/>
+          </w:tcPr>
+          <w:p>
+            <w:pPr>
+              <w:rPr>
+                <w:ins w:id="125" w:author="Palacherla, Susmitha C (NONUS)" w:date="2019-04-03T12:45:00Z"/>
+                <w:bCs/>
+              </w:rPr>
+            </w:pPr>
+            <w:ins w:id="126" w:author="Palacherla, Susmitha C (NONUS)" w:date="2019-04-03T12:46:00Z">
+              <w:r>
+                <w:rPr>
+                  <w:bCs/>
+                </w:rPr>
+                <w:t>4.</w:t>
+              </w:r>
+            </w:ins>
+            <w:ins w:id="127" w:author="Palacherla, Susmitha C (NONUS)" w:date="2019-04-03T12:45:00Z">
+              <w:r>
+                <w:rPr>
+                  <w:bCs/>
+                </w:rPr>
+                <w:t>2</w:t>
+              </w:r>
+            </w:ins>
+          </w:p>
+        </w:tc>
+        <w:tc>
+          <w:tcPr>
+            <w:tcW w:w="3960" w:type="dxa"/>
+          </w:tcPr>
+          <w:p>
+            <w:pPr>
+              <w:rPr>
+                <w:ins w:id="128" w:author="Palacherla, Susmitha C (NONUS)" w:date="2019-04-03T12:45:00Z"/>
+                <w:noProof/>
+              </w:rPr>
+            </w:pPr>
+            <w:ins w:id="129" w:author="Palacherla, Susmitha C (NONUS)" w:date="2019-04-03T12:45:00Z">
+              <w:r>
+                <w:rPr>
+                  <w:noProof/>
+                </w:rPr>
+                <w:t>Completion Notification</w:t>
+              </w:r>
+            </w:ins>
+          </w:p>
+        </w:tc>
+        <w:tc>
+          <w:tcPr>
+            <w:tcW w:w="4500" w:type="dxa"/>
+          </w:tcPr>
+          <w:p>
+            <w:pPr>
+              <w:rPr>
+                <w:ins w:id="130" w:author="Palacherla, Susmitha C (NONUS)" w:date="2019-04-03T12:45:00Z"/>
+                <w:bCs/>
+              </w:rPr>
+            </w:pPr>
+            <w:ins w:id="131" w:author="Palacherla, Susmitha C (NONUS)" w:date="2019-04-03T12:45:00Z">
+              <w:r>
+                <w:rPr>
+                  <w:bCs/>
+                </w:rPr>
+                <w:t>Email should show Month Name, YYY in subject and Show report location in message body</w:t>
+              </w:r>
+            </w:ins>
+          </w:p>
+          <w:p>
+            <w:pPr>
+              <w:rPr>
+                <w:ins w:id="132" w:author="Palacherla, Susmitha C (NONUS)" w:date="2019-04-03T12:48:00Z"/>
+                <w:bCs/>
+              </w:rPr>
+            </w:pPr>
+            <w:ins w:id="133" w:author="Palacherla, Susmitha C (NONUS)" w:date="2019-04-03T12:45:00Z">
+              <w:r>
+                <w:rPr>
+                  <w:bCs/>
+                </w:rPr>
+                <w:t>Correctly formatted</w:t>
+              </w:r>
+            </w:ins>
+          </w:p>
+          <w:p>
+            <w:pPr>
+              <w:rPr>
+                <w:ins w:id="134" w:author="Palacherla, Susmitha C (NONUS)" w:date="2019-04-03T12:45:00Z"/>
+                <w:bCs/>
+              </w:rPr>
+            </w:pPr>
+            <w:ins w:id="135" w:author="Palacherla, Susmitha C (NONUS)" w:date="2019-04-03T12:48:00Z">
+              <w:r>
+                <w:rPr>
+                  <w:bCs/>
+                </w:rPr>
+                <w:t>eCL_CoachingSummary_QN_CSR_20190301_20190331.csv</w:t>
+              </w:r>
+            </w:ins>
+          </w:p>
+        </w:tc>
+        <w:tc>
+          <w:tcPr>
+            <w:tcW w:w="1260" w:type="dxa"/>
+          </w:tcPr>
+          <w:p>
+            <w:pPr>
+              <w:rPr>
+                <w:ins w:id="136" w:author="Palacherla, Susmitha C (NONUS)" w:date="2019-04-03T12:45:00Z"/>
+              </w:rPr>
+            </w:pPr>
+            <w:ins w:id="137" w:author="Palacherla, Susmitha C (NONUS)" w:date="2019-04-03T12:45:00Z">
+              <w:r>
+                <w:rPr>
+                  <w:bCs/>
+                </w:rPr>
+                <w:t>P</w:t>
+              </w:r>
+            </w:ins>
+          </w:p>
+        </w:tc>
+        <w:tc>
+          <w:tcPr>
+            <w:tcW w:w="2880" w:type="dxa"/>
+          </w:tcPr>
+          <w:p>
+            <w:pPr>
+              <w:rPr>
+                <w:ins w:id="138" w:author="Palacherla, Susmitha C (NONUS)" w:date="2019-04-03T12:45:00Z"/>
+                <w:bCs/>
+              </w:rPr>
+            </w:pPr>
+          </w:p>
+        </w:tc>
+      </w:tr>
+      <w:tr>
+        <w:trPr>
+          <w:cantSplit/>
+          <w:ins w:id="139" w:author="Palacherla, Susmitha C (NONUS)" w:date="2019-04-03T12:45:00Z"/>
+        </w:trPr>
+        <w:tc>
+          <w:tcPr>
+            <w:tcW w:w="900" w:type="dxa"/>
+          </w:tcPr>
+          <w:p>
+            <w:pPr>
+              <w:rPr>
+                <w:ins w:id="140" w:author="Palacherla, Susmitha C (NONUS)" w:date="2019-04-03T12:45:00Z"/>
+                <w:bCs/>
+              </w:rPr>
+            </w:pPr>
+            <w:ins w:id="141" w:author="Palacherla, Susmitha C (NONUS)" w:date="2019-04-03T12:46:00Z">
+              <w:r>
+                <w:rPr>
+                  <w:bCs/>
+                </w:rPr>
+                <w:t>4.</w:t>
+              </w:r>
+            </w:ins>
+            <w:ins w:id="142" w:author="Palacherla, Susmitha C (NONUS)" w:date="2019-04-03T12:45:00Z">
+              <w:r>
+                <w:rPr>
+                  <w:bCs/>
+                </w:rPr>
+                <w:t>3</w:t>
+              </w:r>
+            </w:ins>
+          </w:p>
+        </w:tc>
+        <w:tc>
+          <w:tcPr>
+            <w:tcW w:w="3960" w:type="dxa"/>
+          </w:tcPr>
+          <w:p>
+            <w:pPr>
+              <w:rPr>
+                <w:ins w:id="143" w:author="Palacherla, Susmitha C (NONUS)" w:date="2019-04-03T12:45:00Z"/>
+                <w:noProof/>
+              </w:rPr>
+              <w:pPrChange w:id="144" w:author="Palacherla, Susmitha C (NONUS)" w:date="2019-04-03T12:49:00Z">
+                <w:pPr/>
+              </w:pPrChange>
+            </w:pPr>
+            <w:ins w:id="145" w:author="Palacherla, Susmitha C (NONUS)" w:date="2019-04-03T12:45:00Z">
+              <w:r>
+                <w:rPr>
+                  <w:noProof/>
+                </w:rPr>
+                <w:t xml:space="preserve">Check </w:t>
+              </w:r>
+            </w:ins>
+            <w:ins w:id="146" w:author="Palacherla, Susmitha C (NONUS)" w:date="2019-04-03T12:49:00Z">
+              <w:r>
+                <w:rPr>
+                  <w:noProof/>
+                </w:rPr>
+                <w:t xml:space="preserve">the additional fields for Quality Now </w:t>
+              </w:r>
+            </w:ins>
+          </w:p>
+        </w:tc>
+        <w:tc>
+          <w:tcPr>
+            <w:tcW w:w="4500" w:type="dxa"/>
+          </w:tcPr>
+          <w:p>
+            <w:pPr>
+              <w:rPr>
+                <w:ins w:id="147" w:author="Palacherla, Susmitha C (NONUS)" w:date="2019-04-03T12:45:00Z"/>
+                <w:noProof/>
+              </w:rPr>
+            </w:pPr>
+            <w:ins w:id="148" w:author="Palacherla, Susmitha C (NONUS)" w:date="2019-04-03T12:49:00Z">
+              <w:r>
+                <w:rPr>
+                  <w:bCs/>
+                </w:rPr>
+                <w:t>Report fields should met FS list</w:t>
+              </w:r>
+            </w:ins>
+          </w:p>
+          <w:p>
+            <w:pPr>
+              <w:rPr>
+                <w:ins w:id="149" w:author="Palacherla, Susmitha C (NONUS)" w:date="2019-04-03T12:45:00Z"/>
+                <w:bCs/>
+              </w:rPr>
+            </w:pPr>
+          </w:p>
+        </w:tc>
+        <w:tc>
+          <w:tcPr>
+            <w:tcW w:w="1260" w:type="dxa"/>
+          </w:tcPr>
+          <w:p>
+            <w:pPr>
+              <w:rPr>
+                <w:ins w:id="150" w:author="Palacherla, Susmitha C (NONUS)" w:date="2019-04-03T12:45:00Z"/>
+              </w:rPr>
+            </w:pPr>
+            <w:ins w:id="151" w:author="Palacherla, Susmitha C (NONUS)" w:date="2019-04-03T12:45:00Z">
+              <w:r>
+                <w:rPr>
+                  <w:bCs/>
+                </w:rPr>
+                <w:t>P</w:t>
+              </w:r>
+            </w:ins>
+          </w:p>
+        </w:tc>
+        <w:tc>
+          <w:tcPr>
+            <w:tcW w:w="2880" w:type="dxa"/>
+          </w:tcPr>
+          <w:p>
+            <w:pPr>
+              <w:rPr>
+                <w:ins w:id="152" w:author="Palacherla, Susmitha C (NONUS)" w:date="2019-04-03T12:45:00Z"/>
+                <w:bCs/>
+              </w:rPr>
+            </w:pPr>
+          </w:p>
+        </w:tc>
+      </w:tr>
+    </w:tbl>
+    <w:p>
+      <w:pPr>
+        <w:rPr>
+          <w:ins w:id="153" w:author="Palacherla, Susmitha C (NONUS)" w:date="2019-04-03T12:45:00Z"/>
+        </w:rPr>
+      </w:pPr>
+    </w:p>
     <w:p/>
     <w:sectPr>
       <w:headerReference w:type="default" r:id="rId11"/>
@@ -4867,7 +6365,7 @@
         <w:sz w:val="18"/>
         <w:szCs w:val="18"/>
       </w:rPr>
-      <w:t>6</w:t>
+      <w:t>7</w:t>
     </w:r>
     <w:r>
       <w:rPr>
@@ -5877,6 +7375,14 @@
   </w:num>
   <w:numIdMacAtCleanup w:val="3"/>
 </w:numbering>
+</file>
+
+<file path=word/people.xml><?xml version="1.0" encoding="utf-8"?>
+<w15:people xmlns:wpc="http://schemas.microsoft.com/office/word/2010/wordprocessingCanvas" xmlns:mc="http://schemas.openxmlformats.org/markup-compatibility/2006" xmlns:o="urn:schemas-microsoft-com:office:office" xmlns:r="http://schemas.openxmlformats.org/officeDocument/2006/relationships" xmlns:m="http://schemas.openxmlformats.org/officeDocument/2006/math" xmlns:v="urn:schemas-microsoft-com:vml" xmlns:wp14="http://schemas.microsoft.com/office/word/2010/wordprocessingDrawing" xmlns:wp="http://schemas.openxmlformats.org/drawingml/2006/wordprocessingDrawing" xmlns:w10="urn:schemas-microsoft-com:office:word" xmlns:w="http://schemas.openxmlformats.org/wordprocessingml/2006/main" xmlns:w14="http://schemas.microsoft.com/office/word/2010/wordml" xmlns:w15="http://schemas.microsoft.com/office/word/2012/wordml" xmlns:wpg="http://schemas.microsoft.com/office/word/2010/wordprocessingGroup" xmlns:wpi="http://schemas.microsoft.com/office/word/2010/wordprocessingInk" xmlns:wne="http://schemas.microsoft.com/office/word/2006/wordml" xmlns:wps="http://schemas.microsoft.com/office/word/2010/wordprocessingShape" mc:Ignorable="w14 w15 wp14">
+  <w15:person w15:author="Palacherla, Susmitha C (NONUS)">
+    <w15:presenceInfo w15:providerId="AD" w15:userId="S-1-5-21-560238246-503670158-341402209-633624"/>
+  </w15:person>
+</w15:people>
 </file>
 
 <file path=word/styles.xml><?xml version="1.0" encoding="utf-8"?>
@@ -7163,7 +8669,7 @@
 </file>
 
 <file path=customXml/itemProps1.xml><?xml version="1.0" encoding="utf-8"?>
-<ds:datastoreItem xmlns:ds="http://schemas.openxmlformats.org/officeDocument/2006/customXml" ds:itemID="{3C3BAEDC-14D4-4010-96CB-A5E2E93575D4}">
+<ds:datastoreItem xmlns:ds="http://schemas.openxmlformats.org/officeDocument/2006/customXml" ds:itemID="{4AF93E09-BD21-4D29-8A42-1BDB3480018B}">
   <ds:schemaRefs>
     <ds:schemaRef ds:uri="http://schemas.openxmlformats.org/officeDocument/2006/bibliography"/>
   </ds:schemaRefs>

</xml_diff>